<commit_message>
sales data visualisation done, moving to statistical analysis
</commit_message>
<xml_diff>
--- a/docs/Projekt_skriptni_dokument.docx
+++ b/docs/Projekt_skriptni_dokument.docx
@@ -200,19 +200,31 @@
           <w:szCs w:val="32"/>
           <w:lang w:val="hr-HR"/>
         </w:rPr>
-        <w:t xml:space="preserve">Nositelj kolegija: prof. dr. sc. Zoran </w:t>
-      </w:r>
-      <w:proofErr w:type="spellStart"/>
-      <w:r>
+        <w:t>Nositelj kolegija: prof. dr. sc. Zoran Čarija</w:t>
+      </w:r>
+    </w:p>
+    <w:p>
+      <w:pPr>
+        <w:spacing w:line="360" w:lineRule="auto"/>
+        <w:jc w:val="center"/>
         <w:rPr>
           <w:rFonts w:ascii="Times New Roman" w:hAnsi="Times New Roman" w:cs="Times New Roman"/>
           <w:sz w:val="32"/>
           <w:szCs w:val="32"/>
           <w:lang w:val="hr-HR"/>
         </w:rPr>
-        <w:t>Čarija</w:t>
-      </w:r>
-      <w:proofErr w:type="spellEnd"/>
+      </w:pPr>
+    </w:p>
+    <w:p>
+      <w:pPr>
+        <w:spacing w:line="360" w:lineRule="auto"/>
+        <w:rPr>
+          <w:rFonts w:ascii="Times New Roman" w:hAnsi="Times New Roman" w:cs="Times New Roman"/>
+          <w:sz w:val="32"/>
+          <w:szCs w:val="32"/>
+          <w:lang w:val="hr-HR"/>
+        </w:rPr>
+      </w:pPr>
     </w:p>
     <w:p>
       <w:pPr>
@@ -229,6 +241,7 @@
     <w:p>
       <w:pPr>
         <w:spacing w:line="360" w:lineRule="auto"/>
+        <w:jc w:val="center"/>
         <w:rPr>
           <w:rFonts w:ascii="Times New Roman" w:hAnsi="Times New Roman" w:cs="Times New Roman"/>
           <w:sz w:val="32"/>
@@ -264,7 +277,6 @@
     <w:p>
       <w:pPr>
         <w:spacing w:line="360" w:lineRule="auto"/>
-        <w:jc w:val="center"/>
         <w:rPr>
           <w:rFonts w:ascii="Times New Roman" w:hAnsi="Times New Roman" w:cs="Times New Roman"/>
           <w:sz w:val="32"/>
@@ -272,29 +284,24 @@
           <w:lang w:val="hr-HR"/>
         </w:rPr>
       </w:pPr>
-    </w:p>
-    <w:p>
-      <w:pPr>
-        <w:spacing w:line="360" w:lineRule="auto"/>
-        <w:jc w:val="center"/>
+      <w:r>
         <w:rPr>
           <w:rFonts w:ascii="Times New Roman" w:hAnsi="Times New Roman" w:cs="Times New Roman"/>
           <w:sz w:val="32"/>
           <w:szCs w:val="32"/>
           <w:lang w:val="hr-HR"/>
         </w:rPr>
-      </w:pPr>
-    </w:p>
-    <w:p>
-      <w:pPr>
-        <w:spacing w:line="360" w:lineRule="auto"/>
+        <w:t>Rijeka, veljača 2025.</w:t>
+      </w:r>
+      <w:r>
         <w:rPr>
           <w:rFonts w:ascii="Times New Roman" w:hAnsi="Times New Roman" w:cs="Times New Roman"/>
           <w:sz w:val="32"/>
           <w:szCs w:val="32"/>
           <w:lang w:val="hr-HR"/>
         </w:rPr>
-      </w:pPr>
+        <w:tab/>
+      </w:r>
       <w:r>
         <w:rPr>
           <w:rFonts w:ascii="Times New Roman" w:hAnsi="Times New Roman" w:cs="Times New Roman"/>
@@ -302,7 +309,7 @@
           <w:szCs w:val="32"/>
           <w:lang w:val="hr-HR"/>
         </w:rPr>
-        <w:t>Rijeka, veljača 2025.</w:t>
+        <w:tab/>
       </w:r>
       <w:r>
         <w:rPr>
@@ -339,16 +346,19 @@
           <w:lang w:val="hr-HR"/>
         </w:rPr>
         <w:tab/>
-      </w:r>
-      <w:r>
+        <w:t>Filip Jovanović</w:t>
+      </w:r>
+    </w:p>
+    <w:p>
+      <w:pPr>
+        <w:spacing w:line="360" w:lineRule="auto"/>
         <w:rPr>
           <w:rFonts w:ascii="Times New Roman" w:hAnsi="Times New Roman" w:cs="Times New Roman"/>
           <w:sz w:val="32"/>
           <w:szCs w:val="32"/>
           <w:lang w:val="hr-HR"/>
         </w:rPr>
-        <w:tab/>
-      </w:r>
+      </w:pPr>
       <w:r>
         <w:rPr>
           <w:rFonts w:ascii="Times New Roman" w:hAnsi="Times New Roman" w:cs="Times New Roman"/>
@@ -357,19 +367,16 @@
           <w:lang w:val="hr-HR"/>
         </w:rPr>
         <w:tab/>
-        <w:t>Filip Jovanović</w:t>
-      </w:r>
-    </w:p>
-    <w:p>
-      <w:pPr>
-        <w:spacing w:line="360" w:lineRule="auto"/>
+      </w:r>
+      <w:r>
         <w:rPr>
           <w:rFonts w:ascii="Times New Roman" w:hAnsi="Times New Roman" w:cs="Times New Roman"/>
           <w:sz w:val="32"/>
           <w:szCs w:val="32"/>
           <w:lang w:val="hr-HR"/>
         </w:rPr>
-      </w:pPr>
+        <w:tab/>
+      </w:r>
       <w:r>
         <w:rPr>
           <w:rFonts w:ascii="Times New Roman" w:hAnsi="Times New Roman" w:cs="Times New Roman"/>
@@ -432,24 +439,6 @@
           <w:lang w:val="hr-HR"/>
         </w:rPr>
         <w:tab/>
-      </w:r>
-      <w:r>
-        <w:rPr>
-          <w:rFonts w:ascii="Times New Roman" w:hAnsi="Times New Roman" w:cs="Times New Roman"/>
-          <w:sz w:val="32"/>
-          <w:szCs w:val="32"/>
-          <w:lang w:val="hr-HR"/>
-        </w:rPr>
-        <w:tab/>
-      </w:r>
-      <w:r>
-        <w:rPr>
-          <w:rFonts w:ascii="Times New Roman" w:hAnsi="Times New Roman" w:cs="Times New Roman"/>
-          <w:sz w:val="32"/>
-          <w:szCs w:val="32"/>
-          <w:lang w:val="hr-HR"/>
-        </w:rPr>
-        <w:tab/>
         <w:t>Marko Putić</w:t>
       </w:r>
     </w:p>
@@ -568,7 +557,7 @@
     </w:p>
     <w:p>
       <w:pPr>
-        <w:pStyle w:val="Odlomakpopisa"/>
+        <w:pStyle w:val="ListParagraph"/>
         <w:numPr>
           <w:ilvl w:val="0"/>
           <w:numId w:val="2"/>
@@ -591,7 +580,7 @@
     </w:p>
     <w:p>
       <w:pPr>
-        <w:pStyle w:val="Odlomakpopisa"/>
+        <w:pStyle w:val="ListParagraph"/>
         <w:numPr>
           <w:ilvl w:val="1"/>
           <w:numId w:val="2"/>
@@ -642,7 +631,7 @@
     </w:p>
     <w:p>
       <w:pPr>
-        <w:pStyle w:val="Odlomakpopisa"/>
+        <w:pStyle w:val="ListParagraph"/>
         <w:autoSpaceDE w:val="0"/>
         <w:autoSpaceDN w:val="0"/>
         <w:adjustRightInd w:val="0"/>
@@ -667,7 +656,7 @@
     </w:p>
     <w:p>
       <w:pPr>
-        <w:pStyle w:val="Odlomakpopisa"/>
+        <w:pStyle w:val="ListParagraph"/>
         <w:autoSpaceDE w:val="0"/>
         <w:autoSpaceDN w:val="0"/>
         <w:adjustRightInd w:val="0"/>
@@ -692,7 +681,7 @@
     </w:p>
     <w:p>
       <w:pPr>
-        <w:pStyle w:val="Odlomakpopisa"/>
+        <w:pStyle w:val="ListParagraph"/>
         <w:numPr>
           <w:ilvl w:val="1"/>
           <w:numId w:val="2"/>
@@ -751,7 +740,7 @@
     </w:p>
     <w:p>
       <w:pPr>
-        <w:pStyle w:val="Odlomakpopisa"/>
+        <w:pStyle w:val="ListParagraph"/>
         <w:autoSpaceDE w:val="0"/>
         <w:autoSpaceDN w:val="0"/>
         <w:adjustRightInd w:val="0"/>
@@ -767,7 +756,7 @@
     </w:p>
     <w:p>
       <w:pPr>
-        <w:pStyle w:val="Odlomakpopisa"/>
+        <w:pStyle w:val="ListParagraph"/>
         <w:autoSpaceDE w:val="0"/>
         <w:autoSpaceDN w:val="0"/>
         <w:adjustRightInd w:val="0"/>
@@ -816,7 +805,7 @@
     </w:p>
     <w:p>
       <w:pPr>
-        <w:pStyle w:val="Odlomakpopisa"/>
+        <w:pStyle w:val="ListParagraph"/>
         <w:numPr>
           <w:ilvl w:val="0"/>
           <w:numId w:val="2"/>
@@ -844,7 +833,7 @@
     </w:p>
     <w:p>
       <w:pPr>
-        <w:pStyle w:val="Odlomakpopisa"/>
+        <w:pStyle w:val="ListParagraph"/>
         <w:numPr>
           <w:ilvl w:val="1"/>
           <w:numId w:val="2"/>
@@ -867,16 +856,7 @@
           <w:sz w:val="28"/>
           <w:szCs w:val="28"/>
         </w:rPr>
-        <w:t>I</w:t>
-      </w:r>
-      <w:r>
-        <w:rPr>
-          <w:rFonts w:ascii="Times New Roman" w:hAnsi="Times New Roman" w:cs="Times New Roman"/>
-          <w:kern w:val="0"/>
-          <w:sz w:val="28"/>
-          <w:szCs w:val="28"/>
-        </w:rPr>
-        <w:t>ndependent t-test (</w:t>
+        <w:t>Independent t-test (</w:t>
       </w:r>
       <w:proofErr w:type="spellStart"/>
       <w:proofErr w:type="gramStart"/>
@@ -912,7 +892,7 @@
     </w:p>
     <w:p>
       <w:pPr>
-        <w:pStyle w:val="Odlomakpopisa"/>
+        <w:pStyle w:val="ListParagraph"/>
         <w:autoSpaceDE w:val="0"/>
         <w:autoSpaceDN w:val="0"/>
         <w:adjustRightInd w:val="0"/>
@@ -928,7 +908,7 @@
     </w:p>
     <w:p>
       <w:pPr>
-        <w:pStyle w:val="Odlomakpopisa"/>
+        <w:pStyle w:val="ListParagraph"/>
         <w:autoSpaceDE w:val="0"/>
         <w:autoSpaceDN w:val="0"/>
         <w:adjustRightInd w:val="0"/>
@@ -953,7 +933,7 @@
     </w:p>
     <w:p>
       <w:pPr>
-        <w:pStyle w:val="Odlomakpopisa"/>
+        <w:pStyle w:val="ListParagraph"/>
         <w:autoSpaceDE w:val="0"/>
         <w:autoSpaceDN w:val="0"/>
         <w:adjustRightInd w:val="0"/>
@@ -969,7 +949,7 @@
     </w:p>
     <w:p>
       <w:pPr>
-        <w:pStyle w:val="Odlomakpopisa"/>
+        <w:pStyle w:val="ListParagraph"/>
         <w:autoSpaceDE w:val="0"/>
         <w:autoSpaceDN w:val="0"/>
         <w:adjustRightInd w:val="0"/>
@@ -989,32 +969,12 @@
           <w:sz w:val="28"/>
           <w:szCs w:val="28"/>
         </w:rPr>
-        <w:t xml:space="preserve">Example: Are average car prices significantly different between </w:t>
-      </w:r>
-      <w:proofErr w:type="gramStart"/>
-      <w:r>
-        <w:rPr>
-          <w:rFonts w:ascii="Times New Roman" w:hAnsi="Times New Roman" w:cs="Times New Roman"/>
-          <w:kern w:val="0"/>
-          <w:sz w:val="28"/>
-          <w:szCs w:val="28"/>
-        </w:rPr>
-        <w:t>two</w:t>
-      </w:r>
-      <w:proofErr w:type="gramEnd"/>
-      <w:r>
-        <w:rPr>
-          <w:rFonts w:ascii="Times New Roman" w:hAnsi="Times New Roman" w:cs="Times New Roman"/>
-          <w:kern w:val="0"/>
-          <w:sz w:val="28"/>
-          <w:szCs w:val="28"/>
-        </w:rPr>
-        <w:t xml:space="preserve"> regions?</w:t>
-      </w:r>
-    </w:p>
-    <w:p>
-      <w:pPr>
-        <w:pStyle w:val="Odlomakpopisa"/>
+        <w:t>Example: Are average car prices significantly different between two regions?</w:t>
+      </w:r>
+    </w:p>
+    <w:p>
+      <w:pPr>
+        <w:pStyle w:val="ListParagraph"/>
         <w:numPr>
           <w:ilvl w:val="1"/>
           <w:numId w:val="2"/>
@@ -1073,7 +1033,7 @@
     </w:p>
     <w:p>
       <w:pPr>
-        <w:pStyle w:val="Odlomakpopisa"/>
+        <w:pStyle w:val="ListParagraph"/>
         <w:autoSpaceDE w:val="0"/>
         <w:autoSpaceDN w:val="0"/>
         <w:adjustRightInd w:val="0"/>
@@ -1089,7 +1049,7 @@
     </w:p>
     <w:p>
       <w:pPr>
-        <w:pStyle w:val="Odlomakpopisa"/>
+        <w:pStyle w:val="ListParagraph"/>
         <w:autoSpaceDE w:val="0"/>
         <w:autoSpaceDN w:val="0"/>
         <w:adjustRightInd w:val="0"/>
@@ -1109,32 +1069,12 @@
           <w:sz w:val="28"/>
           <w:szCs w:val="28"/>
         </w:rPr>
-        <w:t xml:space="preserve">Use case: Compare </w:t>
-      </w:r>
-      <w:proofErr w:type="gramStart"/>
-      <w:r>
-        <w:rPr>
-          <w:rFonts w:ascii="Times New Roman" w:hAnsi="Times New Roman" w:cs="Times New Roman"/>
-          <w:kern w:val="0"/>
-          <w:sz w:val="28"/>
-          <w:szCs w:val="28"/>
-        </w:rPr>
-        <w:t>medians</w:t>
-      </w:r>
-      <w:proofErr w:type="gramEnd"/>
-      <w:r>
-        <w:rPr>
-          <w:rFonts w:ascii="Times New Roman" w:hAnsi="Times New Roman" w:cs="Times New Roman"/>
-          <w:kern w:val="0"/>
-          <w:sz w:val="28"/>
-          <w:szCs w:val="28"/>
-        </w:rPr>
-        <w:t xml:space="preserve"> of two groups when the data is not normally distributed.</w:t>
-      </w:r>
-    </w:p>
-    <w:p>
-      <w:pPr>
-        <w:pStyle w:val="Odlomakpopisa"/>
+        <w:t>Use case: Compare medians of two groups when the data is not normally distributed.</w:t>
+      </w:r>
+    </w:p>
+    <w:p>
+      <w:pPr>
+        <w:pStyle w:val="ListParagraph"/>
         <w:autoSpaceDE w:val="0"/>
         <w:autoSpaceDN w:val="0"/>
         <w:adjustRightInd w:val="0"/>
@@ -1150,7 +1090,7 @@
     </w:p>
     <w:p>
       <w:pPr>
-        <w:pStyle w:val="Odlomakpopisa"/>
+        <w:pStyle w:val="ListParagraph"/>
         <w:autoSpaceDE w:val="0"/>
         <w:autoSpaceDN w:val="0"/>
         <w:adjustRightInd w:val="0"/>
@@ -1175,7 +1115,7 @@
     </w:p>
     <w:p>
       <w:pPr>
-        <w:pStyle w:val="Odlomakpopisa"/>
+        <w:pStyle w:val="ListParagraph"/>
         <w:numPr>
           <w:ilvl w:val="1"/>
           <w:numId w:val="2"/>
@@ -1243,7 +1183,7 @@
     </w:p>
     <w:p>
       <w:pPr>
-        <w:pStyle w:val="Odlomakpopisa"/>
+        <w:pStyle w:val="ListParagraph"/>
         <w:autoSpaceDE w:val="0"/>
         <w:autoSpaceDN w:val="0"/>
         <w:adjustRightInd w:val="0"/>
@@ -1268,7 +1208,7 @@
     </w:p>
     <w:p>
       <w:pPr>
-        <w:pStyle w:val="Odlomakpopisa"/>
+        <w:pStyle w:val="ListParagraph"/>
         <w:autoSpaceDE w:val="0"/>
         <w:autoSpaceDN w:val="0"/>
         <w:adjustRightInd w:val="0"/>
@@ -1293,22 +1233,22 @@
     </w:p>
     <w:p>
       <w:pPr>
-        <w:pStyle w:val="Odlomakpopisa"/>
-        <w:autoSpaceDE w:val="0"/>
-        <w:autoSpaceDN w:val="0"/>
-        <w:adjustRightInd w:val="0"/>
-        <w:spacing w:after="200" w:line="276" w:lineRule="auto"/>
-        <w:rPr>
-          <w:rFonts w:ascii="Times New Roman" w:hAnsi="Times New Roman" w:cs="Times New Roman"/>
-          <w:kern w:val="0"/>
-          <w:sz w:val="28"/>
-          <w:szCs w:val="28"/>
-        </w:rPr>
-      </w:pPr>
-    </w:p>
-    <w:p>
-      <w:pPr>
-        <w:pStyle w:val="Odlomakpopisa"/>
+        <w:pStyle w:val="ListParagraph"/>
+        <w:autoSpaceDE w:val="0"/>
+        <w:autoSpaceDN w:val="0"/>
+        <w:adjustRightInd w:val="0"/>
+        <w:spacing w:after="200" w:line="276" w:lineRule="auto"/>
+        <w:rPr>
+          <w:rFonts w:ascii="Times New Roman" w:hAnsi="Times New Roman" w:cs="Times New Roman"/>
+          <w:kern w:val="0"/>
+          <w:sz w:val="28"/>
+          <w:szCs w:val="28"/>
+        </w:rPr>
+      </w:pPr>
+    </w:p>
+    <w:p>
+      <w:pPr>
+        <w:pStyle w:val="ListParagraph"/>
         <w:numPr>
           <w:ilvl w:val="1"/>
           <w:numId w:val="2"/>
@@ -1368,7 +1308,7 @@
     </w:p>
     <w:p>
       <w:pPr>
-        <w:pStyle w:val="Odlomakpopisa"/>
+        <w:pStyle w:val="ListParagraph"/>
         <w:autoSpaceDE w:val="0"/>
         <w:autoSpaceDN w:val="0"/>
         <w:adjustRightInd w:val="0"/>
@@ -1384,7 +1324,7 @@
     </w:p>
     <w:p>
       <w:pPr>
-        <w:pStyle w:val="Odlomakpopisa"/>
+        <w:pStyle w:val="ListParagraph"/>
         <w:autoSpaceDE w:val="0"/>
         <w:autoSpaceDN w:val="0"/>
         <w:adjustRightInd w:val="0"/>
@@ -1409,7 +1349,7 @@
     </w:p>
     <w:p>
       <w:pPr>
-        <w:pStyle w:val="Odlomakpopisa"/>
+        <w:pStyle w:val="ListParagraph"/>
         <w:autoSpaceDE w:val="0"/>
         <w:autoSpaceDN w:val="0"/>
         <w:adjustRightInd w:val="0"/>
@@ -1434,7 +1374,7 @@
     </w:p>
     <w:p>
       <w:pPr>
-        <w:pStyle w:val="Odlomakpopisa"/>
+        <w:pStyle w:val="ListParagraph"/>
         <w:numPr>
           <w:ilvl w:val="0"/>
           <w:numId w:val="2"/>
@@ -1462,7 +1402,7 @@
     </w:p>
     <w:p>
       <w:pPr>
-        <w:pStyle w:val="Odlomakpopisa"/>
+        <w:pStyle w:val="ListParagraph"/>
         <w:numPr>
           <w:ilvl w:val="1"/>
           <w:numId w:val="2"/>
@@ -1510,7 +1450,7 @@
     </w:p>
     <w:p>
       <w:pPr>
-        <w:pStyle w:val="Odlomakpopisa"/>
+        <w:pStyle w:val="ListParagraph"/>
         <w:autoSpaceDE w:val="0"/>
         <w:autoSpaceDN w:val="0"/>
         <w:adjustRightInd w:val="0"/>
@@ -1526,7 +1466,7 @@
     </w:p>
     <w:p>
       <w:pPr>
-        <w:pStyle w:val="Odlomakpopisa"/>
+        <w:pStyle w:val="ListParagraph"/>
         <w:autoSpaceDE w:val="0"/>
         <w:autoSpaceDN w:val="0"/>
         <w:adjustRightInd w:val="0"/>
@@ -1551,7 +1491,7 @@
     </w:p>
     <w:p>
       <w:pPr>
-        <w:pStyle w:val="Odlomakpopisa"/>
+        <w:pStyle w:val="ListParagraph"/>
         <w:autoSpaceDE w:val="0"/>
         <w:autoSpaceDN w:val="0"/>
         <w:adjustRightInd w:val="0"/>
@@ -1576,7 +1516,7 @@
     </w:p>
     <w:p>
       <w:pPr>
-        <w:pStyle w:val="Odlomakpopisa"/>
+        <w:pStyle w:val="ListParagraph"/>
         <w:autoSpaceDE w:val="0"/>
         <w:autoSpaceDN w:val="0"/>
         <w:adjustRightInd w:val="0"/>
@@ -1592,7 +1532,7 @@
     </w:p>
     <w:p>
       <w:pPr>
-        <w:pStyle w:val="Odlomakpopisa"/>
+        <w:pStyle w:val="ListParagraph"/>
         <w:numPr>
           <w:ilvl w:val="1"/>
           <w:numId w:val="2"/>
@@ -1640,7 +1580,7 @@
     </w:p>
     <w:p>
       <w:pPr>
-        <w:pStyle w:val="Odlomakpopisa"/>
+        <w:pStyle w:val="ListParagraph"/>
         <w:autoSpaceDE w:val="0"/>
         <w:autoSpaceDN w:val="0"/>
         <w:adjustRightInd w:val="0"/>
@@ -1679,7 +1619,7 @@
     </w:p>
     <w:p>
       <w:pPr>
-        <w:pStyle w:val="Odlomakpopisa"/>
+        <w:pStyle w:val="ListParagraph"/>
         <w:autoSpaceDE w:val="0"/>
         <w:autoSpaceDN w:val="0"/>
         <w:adjustRightInd w:val="0"/>
@@ -1704,7 +1644,7 @@
     </w:p>
     <w:p>
       <w:pPr>
-        <w:pStyle w:val="Odlomakpopisa"/>
+        <w:pStyle w:val="ListParagraph"/>
         <w:autoSpaceDE w:val="0"/>
         <w:autoSpaceDN w:val="0"/>
         <w:adjustRightInd w:val="0"/>
@@ -1720,7 +1660,7 @@
     </w:p>
     <w:p>
       <w:pPr>
-        <w:pStyle w:val="Odlomakpopisa"/>
+        <w:pStyle w:val="ListParagraph"/>
         <w:numPr>
           <w:ilvl w:val="1"/>
           <w:numId w:val="2"/>
@@ -1827,7 +1767,7 @@
     </w:p>
     <w:p>
       <w:pPr>
-        <w:pStyle w:val="Odlomakpopisa"/>
+        <w:pStyle w:val="ListParagraph"/>
         <w:numPr>
           <w:ilvl w:val="0"/>
           <w:numId w:val="2"/>
@@ -1855,7 +1795,7 @@
     </w:p>
     <w:p>
       <w:pPr>
-        <w:pStyle w:val="Odlomakpopisa"/>
+        <w:pStyle w:val="ListParagraph"/>
         <w:numPr>
           <w:ilvl w:val="1"/>
           <w:numId w:val="2"/>
@@ -1903,7 +1843,7 @@
     </w:p>
     <w:p>
       <w:pPr>
-        <w:pStyle w:val="Odlomakpopisa"/>
+        <w:pStyle w:val="ListParagraph"/>
         <w:autoSpaceDE w:val="0"/>
         <w:autoSpaceDN w:val="0"/>
         <w:adjustRightInd w:val="0"/>
@@ -1928,7 +1868,7 @@
     </w:p>
     <w:p>
       <w:pPr>
-        <w:pStyle w:val="Odlomakpopisa"/>
+        <w:pStyle w:val="ListParagraph"/>
         <w:autoSpaceDE w:val="0"/>
         <w:autoSpaceDN w:val="0"/>
         <w:adjustRightInd w:val="0"/>
@@ -1953,7 +1893,7 @@
     </w:p>
     <w:p>
       <w:pPr>
-        <w:pStyle w:val="Odlomakpopisa"/>
+        <w:pStyle w:val="ListParagraph"/>
         <w:numPr>
           <w:ilvl w:val="0"/>
           <w:numId w:val="2"/>
@@ -1981,7 +1921,7 @@
     </w:p>
     <w:p>
       <w:pPr>
-        <w:pStyle w:val="Odlomakpopisa"/>
+        <w:pStyle w:val="ListParagraph"/>
         <w:numPr>
           <w:ilvl w:val="1"/>
           <w:numId w:val="2"/>
@@ -2064,7 +2004,7 @@
     </w:p>
     <w:p>
       <w:pPr>
-        <w:pStyle w:val="Odlomakpopisa"/>
+        <w:pStyle w:val="ListParagraph"/>
         <w:autoSpaceDE w:val="0"/>
         <w:autoSpaceDN w:val="0"/>
         <w:adjustRightInd w:val="0"/>
@@ -2089,7 +2029,7 @@
     </w:p>
     <w:p>
       <w:pPr>
-        <w:pStyle w:val="Odlomakpopisa"/>
+        <w:pStyle w:val="ListParagraph"/>
         <w:numPr>
           <w:ilvl w:val="1"/>
           <w:numId w:val="2"/>
@@ -2197,7 +2137,7 @@
     </w:p>
     <w:p>
       <w:pPr>
-        <w:pStyle w:val="Odlomakpopisa"/>
+        <w:pStyle w:val="ListParagraph"/>
         <w:numPr>
           <w:ilvl w:val="0"/>
           <w:numId w:val="2"/>
@@ -2225,7 +2165,7 @@
     </w:p>
     <w:p>
       <w:pPr>
-        <w:pStyle w:val="Odlomakpopisa"/>
+        <w:pStyle w:val="ListParagraph"/>
         <w:numPr>
           <w:ilvl w:val="1"/>
           <w:numId w:val="2"/>
@@ -2284,7 +2224,7 @@
     </w:p>
     <w:p>
       <w:pPr>
-        <w:pStyle w:val="Odlomakpopisa"/>
+        <w:pStyle w:val="ListParagraph"/>
         <w:autoSpaceDE w:val="0"/>
         <w:autoSpaceDN w:val="0"/>
         <w:adjustRightInd w:val="0"/>
@@ -2300,7 +2240,7 @@
     </w:p>
     <w:p>
       <w:pPr>
-        <w:pStyle w:val="Odlomakpopisa"/>
+        <w:pStyle w:val="ListParagraph"/>
         <w:autoSpaceDE w:val="0"/>
         <w:autoSpaceDN w:val="0"/>
         <w:adjustRightInd w:val="0"/>
@@ -2325,7 +2265,7 @@
     </w:p>
     <w:p>
       <w:pPr>
-        <w:pStyle w:val="Odlomakpopisa"/>
+        <w:pStyle w:val="ListParagraph"/>
         <w:autoSpaceDE w:val="0"/>
         <w:autoSpaceDN w:val="0"/>
         <w:adjustRightInd w:val="0"/>
@@ -2350,7 +2290,7 @@
     </w:p>
     <w:p>
       <w:pPr>
-        <w:pStyle w:val="Odlomakpopisa"/>
+        <w:pStyle w:val="ListParagraph"/>
         <w:numPr>
           <w:ilvl w:val="1"/>
           <w:numId w:val="2"/>
@@ -2409,7 +2349,7 @@
     </w:p>
     <w:p>
       <w:pPr>
-        <w:pStyle w:val="Odlomakpopisa"/>
+        <w:pStyle w:val="ListParagraph"/>
         <w:autoSpaceDE w:val="0"/>
         <w:autoSpaceDN w:val="0"/>
         <w:adjustRightInd w:val="0"/>
@@ -2425,7 +2365,7 @@
     </w:p>
     <w:p>
       <w:pPr>
-        <w:pStyle w:val="Odlomakpopisa"/>
+        <w:pStyle w:val="ListParagraph"/>
         <w:autoSpaceDE w:val="0"/>
         <w:autoSpaceDN w:val="0"/>
         <w:adjustRightInd w:val="0"/>
@@ -2450,7 +2390,7 @@
     </w:p>
     <w:p>
       <w:pPr>
-        <w:pStyle w:val="Odlomakpopisa"/>
+        <w:pStyle w:val="ListParagraph"/>
         <w:autoSpaceDE w:val="0"/>
         <w:autoSpaceDN w:val="0"/>
         <w:adjustRightInd w:val="0"/>
@@ -2475,7 +2415,7 @@
     </w:p>
     <w:p>
       <w:pPr>
-        <w:pStyle w:val="Odlomakpopisa"/>
+        <w:pStyle w:val="ListParagraph"/>
         <w:numPr>
           <w:ilvl w:val="0"/>
           <w:numId w:val="2"/>
@@ -2503,7 +2443,7 @@
     </w:p>
     <w:p>
       <w:pPr>
-        <w:pStyle w:val="Odlomakpopisa"/>
+        <w:pStyle w:val="ListParagraph"/>
         <w:numPr>
           <w:ilvl w:val="1"/>
           <w:numId w:val="2"/>
@@ -2553,7 +2493,7 @@
     </w:p>
     <w:p>
       <w:pPr>
-        <w:pStyle w:val="Odlomakpopisa"/>
+        <w:pStyle w:val="ListParagraph"/>
         <w:autoSpaceDE w:val="0"/>
         <w:autoSpaceDN w:val="0"/>
         <w:adjustRightInd w:val="0"/>
@@ -2569,7 +2509,7 @@
     </w:p>
     <w:p>
       <w:pPr>
-        <w:pStyle w:val="Odlomakpopisa"/>
+        <w:pStyle w:val="ListParagraph"/>
         <w:autoSpaceDE w:val="0"/>
         <w:autoSpaceDN w:val="0"/>
         <w:adjustRightInd w:val="0"/>
@@ -2638,13 +2578,1077 @@
     </w:p>
     <w:p>
       <w:pPr>
-        <w:pStyle w:val="Odlomakpopisa"/>
+        <w:pStyle w:val="ListParagraph"/>
         <w:spacing w:line="360" w:lineRule="auto"/>
         <w:ind w:left="1440"/>
         <w:rPr>
           <w:rFonts w:ascii="Times New Roman" w:hAnsi="Times New Roman" w:cs="Times New Roman"/>
           <w:sz w:val="28"/>
           <w:szCs w:val="28"/>
+          <w:lang w:val="hr-HR"/>
+        </w:rPr>
+      </w:pPr>
+      <w:r>
+        <w:rPr>
+          <w:rFonts w:ascii="Times New Roman" w:hAnsi="Times New Roman" w:cs="Times New Roman"/>
+          <w:sz w:val="28"/>
+          <w:szCs w:val="28"/>
+          <w:lang w:val="hr-HR"/>
+        </w:rPr>
+        <w:br/>
+      </w:r>
+      <w:r>
+        <w:rPr>
+          <w:rFonts w:ascii="Times New Roman" w:hAnsi="Times New Roman" w:cs="Times New Roman"/>
+          <w:sz w:val="28"/>
+          <w:szCs w:val="28"/>
+          <w:lang w:val="hr-HR"/>
+        </w:rPr>
+        <w:br/>
+      </w:r>
+      <w:r>
+        <w:rPr>
+          <w:rFonts w:ascii="Times New Roman" w:hAnsi="Times New Roman" w:cs="Times New Roman"/>
+          <w:sz w:val="28"/>
+          <w:szCs w:val="28"/>
+          <w:lang w:val="hr-HR"/>
+        </w:rPr>
+        <w:br/>
+      </w:r>
+      <w:r>
+        <w:rPr>
+          <w:rFonts w:ascii="Times New Roman" w:hAnsi="Times New Roman" w:cs="Times New Roman"/>
+          <w:sz w:val="28"/>
+          <w:szCs w:val="28"/>
+          <w:lang w:val="hr-HR"/>
+        </w:rPr>
+        <w:br/>
+      </w:r>
+    </w:p>
+    <w:p>
+      <w:pPr>
+        <w:pStyle w:val="ListParagraph"/>
+        <w:spacing w:line="360" w:lineRule="auto"/>
+        <w:ind w:left="1440"/>
+        <w:rPr>
+          <w:rFonts w:ascii="Times New Roman" w:hAnsi="Times New Roman" w:cs="Times New Roman"/>
+          <w:sz w:val="28"/>
+          <w:szCs w:val="28"/>
+          <w:lang w:val="hr-HR"/>
+        </w:rPr>
+      </w:pPr>
+    </w:p>
+    <w:p>
+      <w:pPr>
+        <w:pStyle w:val="ListParagraph"/>
+        <w:spacing w:line="360" w:lineRule="auto"/>
+        <w:ind w:left="1440"/>
+        <w:rPr>
+          <w:rFonts w:ascii="Times New Roman" w:hAnsi="Times New Roman" w:cs="Times New Roman"/>
+          <w:sz w:val="28"/>
+          <w:szCs w:val="28"/>
+          <w:lang w:val="hr-HR"/>
+        </w:rPr>
+      </w:pPr>
+    </w:p>
+    <w:p>
+      <w:pPr>
+        <w:pStyle w:val="ListParagraph"/>
+        <w:spacing w:line="360" w:lineRule="auto"/>
+        <w:ind w:left="1440"/>
+        <w:rPr>
+          <w:rFonts w:ascii="Times New Roman" w:hAnsi="Times New Roman" w:cs="Times New Roman"/>
+          <w:sz w:val="28"/>
+          <w:szCs w:val="28"/>
+          <w:lang w:val="hr-HR"/>
+        </w:rPr>
+      </w:pPr>
+    </w:p>
+    <w:p>
+      <w:pPr>
+        <w:pStyle w:val="ListParagraph"/>
+        <w:spacing w:line="360" w:lineRule="auto"/>
+        <w:ind w:left="1440"/>
+        <w:rPr>
+          <w:rFonts w:ascii="Times New Roman" w:hAnsi="Times New Roman" w:cs="Times New Roman"/>
+          <w:sz w:val="28"/>
+          <w:szCs w:val="28"/>
+          <w:lang w:val="hr-HR"/>
+        </w:rPr>
+      </w:pPr>
+    </w:p>
+    <w:p>
+      <w:pPr>
+        <w:pStyle w:val="ListParagraph"/>
+        <w:spacing w:line="360" w:lineRule="auto"/>
+        <w:ind w:left="1440"/>
+        <w:rPr>
+          <w:rFonts w:ascii="Times New Roman" w:hAnsi="Times New Roman" w:cs="Times New Roman"/>
+          <w:sz w:val="28"/>
+          <w:szCs w:val="28"/>
+          <w:lang w:val="hr-HR"/>
+        </w:rPr>
+      </w:pPr>
+    </w:p>
+    <w:p>
+      <w:pPr>
+        <w:pStyle w:val="ListParagraph"/>
+        <w:spacing w:line="360" w:lineRule="auto"/>
+        <w:ind w:left="1440"/>
+        <w:rPr>
+          <w:rFonts w:ascii="Times New Roman" w:hAnsi="Times New Roman" w:cs="Times New Roman"/>
+          <w:sz w:val="28"/>
+          <w:szCs w:val="28"/>
+          <w:lang w:val="hr-HR"/>
+        </w:rPr>
+      </w:pPr>
+    </w:p>
+    <w:p>
+      <w:pPr>
+        <w:pStyle w:val="Title"/>
+        <w:rPr>
+          <w:lang w:val="hr-HR"/>
+        </w:rPr>
+      </w:pPr>
+      <w:r>
+        <w:rPr>
+          <w:lang w:val="hr-HR"/>
+        </w:rPr>
+        <w:lastRenderedPageBreak/>
+        <w:t>Korelacije:</w:t>
+      </w:r>
+    </w:p>
+    <w:p>
+      <w:pPr>
+        <w:tabs>
+          <w:tab w:val="left" w:pos="3315"/>
+        </w:tabs>
+        <w:rPr>
+          <w:lang w:val="hr-HR"/>
+        </w:rPr>
+      </w:pPr>
+      <w:r>
+        <w:rPr>
+          <w:lang w:val="hr-HR"/>
+        </w:rPr>
+        <w:tab/>
+      </w:r>
+    </w:p>
+    <w:p>
+      <w:pPr>
+        <w:tabs>
+          <w:tab w:val="left" w:pos="3315"/>
+        </w:tabs>
+        <w:rPr>
+          <w:lang w:val="hr-HR"/>
+        </w:rPr>
+      </w:pPr>
+    </w:p>
+    <w:p>
+      <w:pPr>
+        <w:tabs>
+          <w:tab w:val="left" w:pos="3315"/>
+        </w:tabs>
+        <w:rPr>
+          <w:lang w:val="hr-HR"/>
+        </w:rPr>
+      </w:pPr>
+      <w:r>
+        <w:rPr>
+          <w:lang w:val="hr-HR"/>
+        </w:rPr>
+        <w:t xml:space="preserve">The choice between </w:t>
+      </w:r>
+      <w:r>
+        <w:rPr>
+          <w:b/>
+          <w:bCs/>
+          <w:lang w:val="hr-HR"/>
+        </w:rPr>
+        <w:t>Pearson</w:t>
+      </w:r>
+      <w:r>
+        <w:rPr>
+          <w:lang w:val="hr-HR"/>
+        </w:rPr>
+        <w:t xml:space="preserve">, </w:t>
+      </w:r>
+      <w:r>
+        <w:rPr>
+          <w:b/>
+          <w:bCs/>
+          <w:lang w:val="hr-HR"/>
+        </w:rPr>
+        <w:t>Spearman</w:t>
+      </w:r>
+      <w:r>
+        <w:rPr>
+          <w:lang w:val="hr-HR"/>
+        </w:rPr>
+        <w:t xml:space="preserve">, and </w:t>
+      </w:r>
+      <w:r>
+        <w:rPr>
+          <w:b/>
+          <w:bCs/>
+          <w:lang w:val="hr-HR"/>
+        </w:rPr>
+        <w:t>Kendall</w:t>
+      </w:r>
+      <w:r>
+        <w:rPr>
+          <w:lang w:val="hr-HR"/>
+        </w:rPr>
+        <w:t xml:space="preserve"> correlation methods depends on the nature of your data and the assumptions you can reasonably make. Here's a breakdown of when to use each:</w:t>
+      </w:r>
+    </w:p>
+    <w:p>
+      <w:pPr>
+        <w:tabs>
+          <w:tab w:val="left" w:pos="3315"/>
+        </w:tabs>
+        <w:rPr>
+          <w:lang w:val="hr-HR"/>
+        </w:rPr>
+      </w:pPr>
+      <w:r>
+        <w:rPr>
+          <w:lang w:val="hr-HR"/>
+        </w:rPr>
+        <w:pict w14:anchorId="1B2EC3C8">
+          <v:rect id="_x0000_i1043" style="width:0;height:1.5pt" o:hralign="center" o:hrstd="t" o:hr="t" fillcolor="#a0a0a0" stroked="f"/>
+        </w:pict>
+      </w:r>
+    </w:p>
+    <w:p>
+      <w:pPr>
+        <w:tabs>
+          <w:tab w:val="left" w:pos="3315"/>
+        </w:tabs>
+        <w:rPr>
+          <w:b/>
+          <w:bCs/>
+          <w:lang w:val="hr-HR"/>
+        </w:rPr>
+      </w:pPr>
+      <w:r>
+        <w:rPr>
+          <w:b/>
+          <w:bCs/>
+          <w:lang w:val="hr-HR"/>
+        </w:rPr>
+        <w:t>1. Pearson Correlation</w:t>
+      </w:r>
+    </w:p>
+    <w:p>
+      <w:pPr>
+        <w:numPr>
+          <w:ilvl w:val="0"/>
+          <w:numId w:val="3"/>
+        </w:numPr>
+        <w:tabs>
+          <w:tab w:val="left" w:pos="3315"/>
+        </w:tabs>
+        <w:rPr>
+          <w:lang w:val="hr-HR"/>
+        </w:rPr>
+      </w:pPr>
+      <w:r>
+        <w:rPr>
+          <w:b/>
+          <w:bCs/>
+          <w:lang w:val="hr-HR"/>
+        </w:rPr>
+        <w:t>Measures</w:t>
+      </w:r>
+      <w:r>
+        <w:rPr>
+          <w:lang w:val="hr-HR"/>
+        </w:rPr>
+        <w:t xml:space="preserve">: The strength and direction of a </w:t>
+      </w:r>
+      <w:r>
+        <w:rPr>
+          <w:b/>
+          <w:bCs/>
+          <w:lang w:val="hr-HR"/>
+        </w:rPr>
+        <w:t>linear relationship</w:t>
+      </w:r>
+      <w:r>
+        <w:rPr>
+          <w:lang w:val="hr-HR"/>
+        </w:rPr>
+        <w:t xml:space="preserve"> between two continuous variables.</w:t>
+      </w:r>
+    </w:p>
+    <w:p>
+      <w:pPr>
+        <w:numPr>
+          <w:ilvl w:val="0"/>
+          <w:numId w:val="3"/>
+        </w:numPr>
+        <w:tabs>
+          <w:tab w:val="left" w:pos="3315"/>
+        </w:tabs>
+        <w:rPr>
+          <w:lang w:val="hr-HR"/>
+        </w:rPr>
+      </w:pPr>
+      <w:r>
+        <w:rPr>
+          <w:b/>
+          <w:bCs/>
+          <w:lang w:val="hr-HR"/>
+        </w:rPr>
+        <w:t>Assumptions</w:t>
+      </w:r>
+      <w:r>
+        <w:rPr>
+          <w:lang w:val="hr-HR"/>
+        </w:rPr>
+        <w:t>:</w:t>
+      </w:r>
+    </w:p>
+    <w:p>
+      <w:pPr>
+        <w:numPr>
+          <w:ilvl w:val="1"/>
+          <w:numId w:val="3"/>
+        </w:numPr>
+        <w:tabs>
+          <w:tab w:val="left" w:pos="3315"/>
+        </w:tabs>
+        <w:rPr>
+          <w:lang w:val="hr-HR"/>
+        </w:rPr>
+      </w:pPr>
+      <w:r>
+        <w:rPr>
+          <w:lang w:val="hr-HR"/>
+        </w:rPr>
+        <w:t xml:space="preserve">Both variables are </w:t>
+      </w:r>
+      <w:r>
+        <w:rPr>
+          <w:b/>
+          <w:bCs/>
+          <w:lang w:val="hr-HR"/>
+        </w:rPr>
+        <w:t>normally distributed</w:t>
+      </w:r>
+      <w:r>
+        <w:rPr>
+          <w:lang w:val="hr-HR"/>
+        </w:rPr>
+        <w:t>.</w:t>
+      </w:r>
+    </w:p>
+    <w:p>
+      <w:pPr>
+        <w:numPr>
+          <w:ilvl w:val="1"/>
+          <w:numId w:val="3"/>
+        </w:numPr>
+        <w:tabs>
+          <w:tab w:val="left" w:pos="3315"/>
+        </w:tabs>
+        <w:rPr>
+          <w:lang w:val="hr-HR"/>
+        </w:rPr>
+      </w:pPr>
+      <w:r>
+        <w:rPr>
+          <w:lang w:val="hr-HR"/>
+        </w:rPr>
+        <w:t xml:space="preserve">The relationship between the variables is </w:t>
+      </w:r>
+      <w:r>
+        <w:rPr>
+          <w:b/>
+          <w:bCs/>
+          <w:lang w:val="hr-HR"/>
+        </w:rPr>
+        <w:t>linear</w:t>
+      </w:r>
+      <w:r>
+        <w:rPr>
+          <w:lang w:val="hr-HR"/>
+        </w:rPr>
+        <w:t>.</w:t>
+      </w:r>
+    </w:p>
+    <w:p>
+      <w:pPr>
+        <w:numPr>
+          <w:ilvl w:val="1"/>
+          <w:numId w:val="3"/>
+        </w:numPr>
+        <w:tabs>
+          <w:tab w:val="left" w:pos="3315"/>
+        </w:tabs>
+        <w:rPr>
+          <w:lang w:val="hr-HR"/>
+        </w:rPr>
+      </w:pPr>
+      <w:r>
+        <w:rPr>
+          <w:lang w:val="hr-HR"/>
+        </w:rPr>
+        <w:t>There are no significant outliers, as they can heavily influence the result.</w:t>
+      </w:r>
+    </w:p>
+    <w:p>
+      <w:pPr>
+        <w:numPr>
+          <w:ilvl w:val="0"/>
+          <w:numId w:val="3"/>
+        </w:numPr>
+        <w:tabs>
+          <w:tab w:val="left" w:pos="3315"/>
+        </w:tabs>
+        <w:rPr>
+          <w:lang w:val="hr-HR"/>
+        </w:rPr>
+      </w:pPr>
+      <w:r>
+        <w:rPr>
+          <w:b/>
+          <w:bCs/>
+          <w:lang w:val="hr-HR"/>
+        </w:rPr>
+        <w:t>When to Use</w:t>
+      </w:r>
+      <w:r>
+        <w:rPr>
+          <w:lang w:val="hr-HR"/>
+        </w:rPr>
+        <w:t>:</w:t>
+      </w:r>
+    </w:p>
+    <w:p>
+      <w:pPr>
+        <w:numPr>
+          <w:ilvl w:val="1"/>
+          <w:numId w:val="3"/>
+        </w:numPr>
+        <w:tabs>
+          <w:tab w:val="left" w:pos="3315"/>
+        </w:tabs>
+        <w:rPr>
+          <w:lang w:val="hr-HR"/>
+        </w:rPr>
+      </w:pPr>
+      <w:r>
+        <w:rPr>
+          <w:lang w:val="hr-HR"/>
+        </w:rPr>
+        <w:t>You are analyzing continuous data that you believe has a linear relationship.</w:t>
+      </w:r>
+    </w:p>
+    <w:p>
+      <w:pPr>
+        <w:numPr>
+          <w:ilvl w:val="1"/>
+          <w:numId w:val="3"/>
+        </w:numPr>
+        <w:tabs>
+          <w:tab w:val="left" w:pos="3315"/>
+        </w:tabs>
+        <w:rPr>
+          <w:lang w:val="hr-HR"/>
+        </w:rPr>
+      </w:pPr>
+      <w:r>
+        <w:rPr>
+          <w:lang w:val="hr-HR"/>
+        </w:rPr>
+        <w:t>The data satisfies normality assumptions (or at least approximates normality).</w:t>
+      </w:r>
+    </w:p>
+    <w:p>
+      <w:pPr>
+        <w:tabs>
+          <w:tab w:val="left" w:pos="3315"/>
+        </w:tabs>
+        <w:rPr>
+          <w:lang w:val="hr-HR"/>
+        </w:rPr>
+      </w:pPr>
+      <w:r>
+        <w:rPr>
+          <w:lang w:val="hr-HR"/>
+        </w:rPr>
+        <w:pict w14:anchorId="6C198288">
+          <v:rect id="_x0000_i1044" style="width:0;height:1.5pt" o:hralign="center" o:hrstd="t" o:hr="t" fillcolor="#a0a0a0" stroked="f"/>
+        </w:pict>
+      </w:r>
+    </w:p>
+    <w:p>
+      <w:pPr>
+        <w:tabs>
+          <w:tab w:val="left" w:pos="3315"/>
+        </w:tabs>
+        <w:rPr>
+          <w:b/>
+          <w:bCs/>
+          <w:lang w:val="hr-HR"/>
+        </w:rPr>
+      </w:pPr>
+      <w:r>
+        <w:rPr>
+          <w:b/>
+          <w:bCs/>
+          <w:lang w:val="hr-HR"/>
+        </w:rPr>
+        <w:t>2. Spearman Correlation</w:t>
+      </w:r>
+    </w:p>
+    <w:p>
+      <w:pPr>
+        <w:numPr>
+          <w:ilvl w:val="0"/>
+          <w:numId w:val="4"/>
+        </w:numPr>
+        <w:tabs>
+          <w:tab w:val="left" w:pos="3315"/>
+        </w:tabs>
+        <w:rPr>
+          <w:lang w:val="hr-HR"/>
+        </w:rPr>
+      </w:pPr>
+      <w:r>
+        <w:rPr>
+          <w:b/>
+          <w:bCs/>
+          <w:lang w:val="hr-HR"/>
+        </w:rPr>
+        <w:t>Measures</w:t>
+      </w:r>
+      <w:r>
+        <w:rPr>
+          <w:lang w:val="hr-HR"/>
+        </w:rPr>
+        <w:t xml:space="preserve">: The strength and direction of a </w:t>
+      </w:r>
+      <w:r>
+        <w:rPr>
+          <w:b/>
+          <w:bCs/>
+          <w:lang w:val="hr-HR"/>
+        </w:rPr>
+        <w:t>monotonic relationship</w:t>
+      </w:r>
+      <w:r>
+        <w:rPr>
+          <w:lang w:val="hr-HR"/>
+        </w:rPr>
+        <w:t xml:space="preserve"> between two variables. A monotonic relationship means that as one variable increases, the other either always increases or always decreases, but not necessarily at a constant rate.</w:t>
+      </w:r>
+    </w:p>
+    <w:p>
+      <w:pPr>
+        <w:numPr>
+          <w:ilvl w:val="0"/>
+          <w:numId w:val="4"/>
+        </w:numPr>
+        <w:tabs>
+          <w:tab w:val="left" w:pos="3315"/>
+        </w:tabs>
+        <w:rPr>
+          <w:lang w:val="hr-HR"/>
+        </w:rPr>
+      </w:pPr>
+      <w:r>
+        <w:rPr>
+          <w:b/>
+          <w:bCs/>
+          <w:lang w:val="hr-HR"/>
+        </w:rPr>
+        <w:t>Assumptions</w:t>
+      </w:r>
+      <w:r>
+        <w:rPr>
+          <w:lang w:val="hr-HR"/>
+        </w:rPr>
+        <w:t>:</w:t>
+      </w:r>
+    </w:p>
+    <w:p>
+      <w:pPr>
+        <w:numPr>
+          <w:ilvl w:val="1"/>
+          <w:numId w:val="4"/>
+        </w:numPr>
+        <w:tabs>
+          <w:tab w:val="left" w:pos="3315"/>
+        </w:tabs>
+        <w:rPr>
+          <w:lang w:val="hr-HR"/>
+        </w:rPr>
+      </w:pPr>
+      <w:r>
+        <w:rPr>
+          <w:lang w:val="hr-HR"/>
+        </w:rPr>
+        <w:t xml:space="preserve">Does </w:t>
+      </w:r>
+      <w:r>
+        <w:rPr>
+          <w:b/>
+          <w:bCs/>
+          <w:lang w:val="hr-HR"/>
+        </w:rPr>
+        <w:t>not require normality</w:t>
+      </w:r>
+      <w:r>
+        <w:rPr>
+          <w:lang w:val="hr-HR"/>
+        </w:rPr>
+        <w:t>.</w:t>
+      </w:r>
+    </w:p>
+    <w:p>
+      <w:pPr>
+        <w:numPr>
+          <w:ilvl w:val="1"/>
+          <w:numId w:val="4"/>
+        </w:numPr>
+        <w:tabs>
+          <w:tab w:val="left" w:pos="3315"/>
+        </w:tabs>
+        <w:rPr>
+          <w:lang w:val="hr-HR"/>
+        </w:rPr>
+      </w:pPr>
+      <w:r>
+        <w:rPr>
+          <w:lang w:val="hr-HR"/>
+        </w:rPr>
+        <w:t>Does not require a linear relationship (can capture monotonic trends).</w:t>
+      </w:r>
+    </w:p>
+    <w:p>
+      <w:pPr>
+        <w:numPr>
+          <w:ilvl w:val="1"/>
+          <w:numId w:val="4"/>
+        </w:numPr>
+        <w:tabs>
+          <w:tab w:val="left" w:pos="3315"/>
+        </w:tabs>
+        <w:rPr>
+          <w:lang w:val="hr-HR"/>
+        </w:rPr>
+      </w:pPr>
+      <w:r>
+        <w:rPr>
+          <w:lang w:val="hr-HR"/>
+        </w:rPr>
+        <w:t xml:space="preserve">Can handle </w:t>
+      </w:r>
+      <w:r>
+        <w:rPr>
+          <w:b/>
+          <w:bCs/>
+          <w:lang w:val="hr-HR"/>
+        </w:rPr>
+        <w:t>ordinal</w:t>
+      </w:r>
+      <w:r>
+        <w:rPr>
+          <w:lang w:val="hr-HR"/>
+        </w:rPr>
+        <w:t xml:space="preserve"> data (or rank-transformed data).</w:t>
+      </w:r>
+    </w:p>
+    <w:p>
+      <w:pPr>
+        <w:numPr>
+          <w:ilvl w:val="0"/>
+          <w:numId w:val="4"/>
+        </w:numPr>
+        <w:tabs>
+          <w:tab w:val="left" w:pos="3315"/>
+        </w:tabs>
+        <w:rPr>
+          <w:lang w:val="hr-HR"/>
+        </w:rPr>
+      </w:pPr>
+      <w:r>
+        <w:rPr>
+          <w:b/>
+          <w:bCs/>
+          <w:lang w:val="hr-HR"/>
+        </w:rPr>
+        <w:t>When to Use</w:t>
+      </w:r>
+      <w:r>
+        <w:rPr>
+          <w:lang w:val="hr-HR"/>
+        </w:rPr>
+        <w:t>:</w:t>
+      </w:r>
+    </w:p>
+    <w:p>
+      <w:pPr>
+        <w:numPr>
+          <w:ilvl w:val="1"/>
+          <w:numId w:val="4"/>
+        </w:numPr>
+        <w:tabs>
+          <w:tab w:val="left" w:pos="3315"/>
+        </w:tabs>
+        <w:rPr>
+          <w:lang w:val="hr-HR"/>
+        </w:rPr>
+      </w:pPr>
+      <w:r>
+        <w:rPr>
+          <w:lang w:val="hr-HR"/>
+        </w:rPr>
+        <w:t>You are analyzing data that does not meet the assumptions for Pearson correlation (e.g., it’s not linear or normally distributed).</w:t>
+      </w:r>
+    </w:p>
+    <w:p>
+      <w:pPr>
+        <w:numPr>
+          <w:ilvl w:val="1"/>
+          <w:numId w:val="4"/>
+        </w:numPr>
+        <w:tabs>
+          <w:tab w:val="left" w:pos="3315"/>
+        </w:tabs>
+        <w:rPr>
+          <w:lang w:val="hr-HR"/>
+        </w:rPr>
+      </w:pPr>
+      <w:r>
+        <w:rPr>
+          <w:lang w:val="hr-HR"/>
+        </w:rPr>
+        <w:t>You have ordinal data or data with a non-linear but monotonic relationship.</w:t>
+      </w:r>
+    </w:p>
+    <w:p>
+      <w:pPr>
+        <w:numPr>
+          <w:ilvl w:val="1"/>
+          <w:numId w:val="4"/>
+        </w:numPr>
+        <w:tabs>
+          <w:tab w:val="left" w:pos="3315"/>
+        </w:tabs>
+        <w:rPr>
+          <w:lang w:val="hr-HR"/>
+        </w:rPr>
+      </w:pPr>
+      <w:r>
+        <w:rPr>
+          <w:lang w:val="hr-HR"/>
+        </w:rPr>
+        <w:t xml:space="preserve">You need a method that is </w:t>
+      </w:r>
+      <w:r>
+        <w:rPr>
+          <w:b/>
+          <w:bCs/>
+          <w:lang w:val="hr-HR"/>
+        </w:rPr>
+        <w:t>more robust to outliers</w:t>
+      </w:r>
+      <w:r>
+        <w:rPr>
+          <w:lang w:val="hr-HR"/>
+        </w:rPr>
+        <w:t xml:space="preserve"> than Pearson.</w:t>
+      </w:r>
+    </w:p>
+    <w:p>
+      <w:pPr>
+        <w:tabs>
+          <w:tab w:val="left" w:pos="3315"/>
+        </w:tabs>
+        <w:rPr>
+          <w:lang w:val="hr-HR"/>
+        </w:rPr>
+      </w:pPr>
+      <w:r>
+        <w:rPr>
+          <w:lang w:val="hr-HR"/>
+        </w:rPr>
+        <w:pict w14:anchorId="29B1820F">
+          <v:rect id="_x0000_i1045" style="width:0;height:1.5pt" o:hralign="center" o:hrstd="t" o:hr="t" fillcolor="#a0a0a0" stroked="f"/>
+        </w:pict>
+      </w:r>
+    </w:p>
+    <w:p>
+      <w:pPr>
+        <w:tabs>
+          <w:tab w:val="left" w:pos="3315"/>
+        </w:tabs>
+        <w:rPr>
+          <w:b/>
+          <w:bCs/>
+          <w:lang w:val="hr-HR"/>
+        </w:rPr>
+      </w:pPr>
+      <w:r>
+        <w:rPr>
+          <w:b/>
+          <w:bCs/>
+          <w:lang w:val="hr-HR"/>
+        </w:rPr>
+        <w:lastRenderedPageBreak/>
+        <w:t>3. Kendall Correlation</w:t>
+      </w:r>
+    </w:p>
+    <w:p>
+      <w:pPr>
+        <w:numPr>
+          <w:ilvl w:val="0"/>
+          <w:numId w:val="5"/>
+        </w:numPr>
+        <w:tabs>
+          <w:tab w:val="left" w:pos="3315"/>
+        </w:tabs>
+        <w:rPr>
+          <w:lang w:val="hr-HR"/>
+        </w:rPr>
+      </w:pPr>
+      <w:r>
+        <w:rPr>
+          <w:b/>
+          <w:bCs/>
+          <w:lang w:val="hr-HR"/>
+        </w:rPr>
+        <w:t>Measures</w:t>
+      </w:r>
+      <w:r>
+        <w:rPr>
+          <w:lang w:val="hr-HR"/>
+        </w:rPr>
+        <w:t xml:space="preserve">: The strength and direction of a </w:t>
+      </w:r>
+      <w:r>
+        <w:rPr>
+          <w:b/>
+          <w:bCs/>
+          <w:lang w:val="hr-HR"/>
+        </w:rPr>
+        <w:t>monotonic relationship</w:t>
+      </w:r>
+      <w:r>
+        <w:rPr>
+          <w:lang w:val="hr-HR"/>
+        </w:rPr>
+        <w:t xml:space="preserve">, similar to Spearman, but based on the </w:t>
+      </w:r>
+      <w:r>
+        <w:rPr>
+          <w:b/>
+          <w:bCs/>
+          <w:lang w:val="hr-HR"/>
+        </w:rPr>
+        <w:t>ordinal ranking</w:t>
+      </w:r>
+      <w:r>
+        <w:rPr>
+          <w:lang w:val="hr-HR"/>
+        </w:rPr>
+        <w:t xml:space="preserve"> of the data using pairwise concordance and discordance.</w:t>
+      </w:r>
+    </w:p>
+    <w:p>
+      <w:pPr>
+        <w:numPr>
+          <w:ilvl w:val="0"/>
+          <w:numId w:val="5"/>
+        </w:numPr>
+        <w:tabs>
+          <w:tab w:val="left" w:pos="3315"/>
+        </w:tabs>
+        <w:rPr>
+          <w:lang w:val="hr-HR"/>
+        </w:rPr>
+      </w:pPr>
+      <w:r>
+        <w:rPr>
+          <w:b/>
+          <w:bCs/>
+          <w:lang w:val="hr-HR"/>
+        </w:rPr>
+        <w:t>Assumptions</w:t>
+      </w:r>
+      <w:r>
+        <w:rPr>
+          <w:lang w:val="hr-HR"/>
+        </w:rPr>
+        <w:t>:</w:t>
+      </w:r>
+    </w:p>
+    <w:p>
+      <w:pPr>
+        <w:numPr>
+          <w:ilvl w:val="1"/>
+          <w:numId w:val="5"/>
+        </w:numPr>
+        <w:tabs>
+          <w:tab w:val="left" w:pos="3315"/>
+        </w:tabs>
+        <w:rPr>
+          <w:lang w:val="hr-HR"/>
+        </w:rPr>
+      </w:pPr>
+      <w:r>
+        <w:rPr>
+          <w:lang w:val="hr-HR"/>
+        </w:rPr>
+        <w:t>Like Spearman, it does not assume normality or linearity.</w:t>
+      </w:r>
+    </w:p>
+    <w:p>
+      <w:pPr>
+        <w:numPr>
+          <w:ilvl w:val="1"/>
+          <w:numId w:val="5"/>
+        </w:numPr>
+        <w:tabs>
+          <w:tab w:val="left" w:pos="3315"/>
+        </w:tabs>
+        <w:rPr>
+          <w:lang w:val="hr-HR"/>
+        </w:rPr>
+      </w:pPr>
+      <w:r>
+        <w:rPr>
+          <w:lang w:val="hr-HR"/>
+        </w:rPr>
+        <w:t xml:space="preserve">Can handle </w:t>
+      </w:r>
+      <w:r>
+        <w:rPr>
+          <w:b/>
+          <w:bCs/>
+          <w:lang w:val="hr-HR"/>
+        </w:rPr>
+        <w:t>ordinal data</w:t>
+      </w:r>
+      <w:r>
+        <w:rPr>
+          <w:lang w:val="hr-HR"/>
+        </w:rPr>
+        <w:t>.</w:t>
+      </w:r>
+    </w:p>
+    <w:p>
+      <w:pPr>
+        <w:numPr>
+          <w:ilvl w:val="1"/>
+          <w:numId w:val="5"/>
+        </w:numPr>
+        <w:tabs>
+          <w:tab w:val="left" w:pos="3315"/>
+        </w:tabs>
+        <w:rPr>
+          <w:lang w:val="hr-HR"/>
+        </w:rPr>
+      </w:pPr>
+      <w:r>
+        <w:rPr>
+          <w:lang w:val="hr-HR"/>
+        </w:rPr>
+        <w:t>More robust to small datasets or when you want a method based on rank concordance.</w:t>
+      </w:r>
+    </w:p>
+    <w:p>
+      <w:pPr>
+        <w:numPr>
+          <w:ilvl w:val="0"/>
+          <w:numId w:val="5"/>
+        </w:numPr>
+        <w:tabs>
+          <w:tab w:val="left" w:pos="3315"/>
+        </w:tabs>
+        <w:rPr>
+          <w:lang w:val="hr-HR"/>
+        </w:rPr>
+      </w:pPr>
+      <w:r>
+        <w:rPr>
+          <w:b/>
+          <w:bCs/>
+          <w:lang w:val="hr-HR"/>
+        </w:rPr>
+        <w:t>When to Use</w:t>
+      </w:r>
+      <w:r>
+        <w:rPr>
+          <w:lang w:val="hr-HR"/>
+        </w:rPr>
+        <w:t>:</w:t>
+      </w:r>
+    </w:p>
+    <w:p>
+      <w:pPr>
+        <w:numPr>
+          <w:ilvl w:val="1"/>
+          <w:numId w:val="5"/>
+        </w:numPr>
+        <w:tabs>
+          <w:tab w:val="left" w:pos="3315"/>
+        </w:tabs>
+        <w:rPr>
+          <w:lang w:val="hr-HR"/>
+        </w:rPr>
+      </w:pPr>
+      <w:r>
+        <w:rPr>
+          <w:lang w:val="hr-HR"/>
+        </w:rPr>
+        <w:t xml:space="preserve">You are working with </w:t>
+      </w:r>
+      <w:r>
+        <w:rPr>
+          <w:b/>
+          <w:bCs/>
+          <w:lang w:val="hr-HR"/>
+        </w:rPr>
+        <w:t>small datasets</w:t>
+      </w:r>
+      <w:r>
+        <w:rPr>
+          <w:lang w:val="hr-HR"/>
+        </w:rPr>
+        <w:t xml:space="preserve"> where Spearman might give inaccurate results due to rank ties.</w:t>
+      </w:r>
+    </w:p>
+    <w:p>
+      <w:pPr>
+        <w:numPr>
+          <w:ilvl w:val="1"/>
+          <w:numId w:val="5"/>
+        </w:numPr>
+        <w:tabs>
+          <w:tab w:val="left" w:pos="3315"/>
+        </w:tabs>
+        <w:rPr>
+          <w:lang w:val="hr-HR"/>
+        </w:rPr>
+      </w:pPr>
+      <w:r>
+        <w:rPr>
+          <w:lang w:val="hr-HR"/>
+        </w:rPr>
+        <w:t>You prefer a rank-based measure that is less sensitive to data distribution.</w:t>
+      </w:r>
+    </w:p>
+    <w:p>
+      <w:pPr>
+        <w:tabs>
+          <w:tab w:val="left" w:pos="3315"/>
+        </w:tabs>
+        <w:rPr>
           <w:lang w:val="hr-HR"/>
         </w:rPr>
       </w:pPr>
@@ -2662,6 +3666,155 @@
 <file path=word/numbering.xml><?xml version="1.0" encoding="utf-8"?>
 <w:numbering xmlns:wpc="http://schemas.microsoft.com/office/word/2010/wordprocessingCanvas" xmlns:cx="http://schemas.microsoft.com/office/drawing/2014/chartex" xmlns:cx1="http://schemas.microsoft.com/office/drawing/2015/9/8/chartex" xmlns:cx2="http://schemas.microsoft.com/office/drawing/2015/10/21/chartex" xmlns:cx3="http://schemas.microsoft.com/office/drawing/2016/5/9/chartex" xmlns:cx4="http://schemas.microsoft.com/office/drawing/2016/5/10/chartex" xmlns:cx5="http://schemas.microsoft.com/office/drawing/2016/5/11/chartex" xmlns:cx6="http://schemas.microsoft.com/office/drawing/2016/5/12/chartex" xmlns:cx7="http://schemas.microsoft.com/office/drawing/2016/5/13/chartex" xmlns:cx8="http://schemas.microsoft.com/office/drawing/2016/5/14/chartex" xmlns:mc="http://schemas.openxmlformats.org/markup-compatibility/2006" xmlns:aink="http://schemas.microsoft.com/office/drawing/2016/ink" xmlns:am3d="http://schemas.microsoft.com/office/drawing/2017/model3d" xmlns:o="urn:schemas-microsoft-com:office:office" xmlns:oel="http://schemas.microsoft.com/office/2019/extlst" xmlns:r="http://schemas.openxmlformats.org/officeDocument/2006/relationships" xmlns:m="http://schemas.openxmlformats.org/officeDocument/2006/math" xmlns:v="urn:schemas-microsoft-com:vml" xmlns:wp14="http://schemas.microsoft.com/office/word/2010/wordprocessingDrawing" xmlns:wp="http://schemas.openxmlformats.org/drawingml/2006/wordprocessingDrawing" xmlns:w10="urn:schemas-microsoft-com:office:word" xmlns:w="http://schemas.openxmlformats.org/wordprocessingml/2006/main" xmlns:w14="http://schemas.microsoft.com/office/word/2010/wordml" xmlns:w15="http://schemas.microsoft.com/office/word/2012/wordml" xmlns:w16cex="http://schemas.microsoft.com/office/word/2018/wordml/cex" xmlns:w16cid="http://schemas.microsoft.com/office/word/2016/wordml/cid" xmlns:w16="http://schemas.microsoft.com/office/word/2018/wordml" xmlns:w16du="http://schemas.microsoft.com/office/word/2023/wordml/word16du" xmlns:w16sdtdh="http://schemas.microsoft.com/office/word/2020/wordml/sdtdatahash" xmlns:w16se="http://schemas.microsoft.com/office/word/2015/wordml/symex" xmlns:wpg="http://schemas.microsoft.com/office/word/2010/wordprocessingGroup" xmlns:wpi="http://schemas.microsoft.com/office/word/2010/wordprocessingInk" xmlns:wne="http://schemas.microsoft.com/office/word/2006/wordml" xmlns:wps="http://schemas.microsoft.com/office/word/2010/wordprocessingShape" mc:Ignorable="w14 w15 w16se w16cid w16 w16cex w16sdtdh w16du wp14">
   <w:abstractNum w:abstractNumId="0" w15:restartNumberingAfterBreak="0">
+    <w:nsid w:val="0DF2275F"/>
+    <w:multiLevelType w:val="multilevel"/>
+    <w:tmpl w:val="3F4EEE24"/>
+    <w:lvl w:ilvl="0">
+      <w:start w:val="1"/>
+      <w:numFmt w:val="bullet"/>
+      <w:lvlText w:val=""/>
+      <w:lvlJc w:val="left"/>
+      <w:pPr>
+        <w:tabs>
+          <w:tab w:val="num" w:pos="720"/>
+        </w:tabs>
+        <w:ind w:left="720" w:hanging="360"/>
+      </w:pPr>
+      <w:rPr>
+        <w:rFonts w:ascii="Symbol" w:hAnsi="Symbol" w:hint="default"/>
+        <w:sz w:val="20"/>
+      </w:rPr>
+    </w:lvl>
+    <w:lvl w:ilvl="1">
+      <w:start w:val="1"/>
+      <w:numFmt w:val="bullet"/>
+      <w:lvlText w:val="o"/>
+      <w:lvlJc w:val="left"/>
+      <w:pPr>
+        <w:tabs>
+          <w:tab w:val="num" w:pos="1440"/>
+        </w:tabs>
+        <w:ind w:left="1440" w:hanging="360"/>
+      </w:pPr>
+      <w:rPr>
+        <w:rFonts w:ascii="Courier New" w:hAnsi="Courier New" w:hint="default"/>
+        <w:sz w:val="20"/>
+      </w:rPr>
+    </w:lvl>
+    <w:lvl w:ilvl="2" w:tentative="1">
+      <w:start w:val="1"/>
+      <w:numFmt w:val="bullet"/>
+      <w:lvlText w:val=""/>
+      <w:lvlJc w:val="left"/>
+      <w:pPr>
+        <w:tabs>
+          <w:tab w:val="num" w:pos="2160"/>
+        </w:tabs>
+        <w:ind w:left="2160" w:hanging="360"/>
+      </w:pPr>
+      <w:rPr>
+        <w:rFonts w:ascii="Wingdings" w:hAnsi="Wingdings" w:hint="default"/>
+        <w:sz w:val="20"/>
+      </w:rPr>
+    </w:lvl>
+    <w:lvl w:ilvl="3" w:tentative="1">
+      <w:start w:val="1"/>
+      <w:numFmt w:val="bullet"/>
+      <w:lvlText w:val=""/>
+      <w:lvlJc w:val="left"/>
+      <w:pPr>
+        <w:tabs>
+          <w:tab w:val="num" w:pos="2880"/>
+        </w:tabs>
+        <w:ind w:left="2880" w:hanging="360"/>
+      </w:pPr>
+      <w:rPr>
+        <w:rFonts w:ascii="Wingdings" w:hAnsi="Wingdings" w:hint="default"/>
+        <w:sz w:val="20"/>
+      </w:rPr>
+    </w:lvl>
+    <w:lvl w:ilvl="4" w:tentative="1">
+      <w:start w:val="1"/>
+      <w:numFmt w:val="bullet"/>
+      <w:lvlText w:val=""/>
+      <w:lvlJc w:val="left"/>
+      <w:pPr>
+        <w:tabs>
+          <w:tab w:val="num" w:pos="3600"/>
+        </w:tabs>
+        <w:ind w:left="3600" w:hanging="360"/>
+      </w:pPr>
+      <w:rPr>
+        <w:rFonts w:ascii="Wingdings" w:hAnsi="Wingdings" w:hint="default"/>
+        <w:sz w:val="20"/>
+      </w:rPr>
+    </w:lvl>
+    <w:lvl w:ilvl="5" w:tentative="1">
+      <w:start w:val="1"/>
+      <w:numFmt w:val="bullet"/>
+      <w:lvlText w:val=""/>
+      <w:lvlJc w:val="left"/>
+      <w:pPr>
+        <w:tabs>
+          <w:tab w:val="num" w:pos="4320"/>
+        </w:tabs>
+        <w:ind w:left="4320" w:hanging="360"/>
+      </w:pPr>
+      <w:rPr>
+        <w:rFonts w:ascii="Wingdings" w:hAnsi="Wingdings" w:hint="default"/>
+        <w:sz w:val="20"/>
+      </w:rPr>
+    </w:lvl>
+    <w:lvl w:ilvl="6" w:tentative="1">
+      <w:start w:val="1"/>
+      <w:numFmt w:val="bullet"/>
+      <w:lvlText w:val=""/>
+      <w:lvlJc w:val="left"/>
+      <w:pPr>
+        <w:tabs>
+          <w:tab w:val="num" w:pos="5040"/>
+        </w:tabs>
+        <w:ind w:left="5040" w:hanging="360"/>
+      </w:pPr>
+      <w:rPr>
+        <w:rFonts w:ascii="Wingdings" w:hAnsi="Wingdings" w:hint="default"/>
+        <w:sz w:val="20"/>
+      </w:rPr>
+    </w:lvl>
+    <w:lvl w:ilvl="7" w:tentative="1">
+      <w:start w:val="1"/>
+      <w:numFmt w:val="bullet"/>
+      <w:lvlText w:val=""/>
+      <w:lvlJc w:val="left"/>
+      <w:pPr>
+        <w:tabs>
+          <w:tab w:val="num" w:pos="5760"/>
+        </w:tabs>
+        <w:ind w:left="5760" w:hanging="360"/>
+      </w:pPr>
+      <w:rPr>
+        <w:rFonts w:ascii="Wingdings" w:hAnsi="Wingdings" w:hint="default"/>
+        <w:sz w:val="20"/>
+      </w:rPr>
+    </w:lvl>
+    <w:lvl w:ilvl="8" w:tentative="1">
+      <w:start w:val="1"/>
+      <w:numFmt w:val="bullet"/>
+      <w:lvlText w:val=""/>
+      <w:lvlJc w:val="left"/>
+      <w:pPr>
+        <w:tabs>
+          <w:tab w:val="num" w:pos="6480"/>
+        </w:tabs>
+        <w:ind w:left="6480" w:hanging="360"/>
+      </w:pPr>
+      <w:rPr>
+        <w:rFonts w:ascii="Wingdings" w:hAnsi="Wingdings" w:hint="default"/>
+        <w:sz w:val="20"/>
+      </w:rPr>
+    </w:lvl>
+  </w:abstractNum>
+  <w:abstractNum w:abstractNumId="1" w15:restartNumberingAfterBreak="0">
     <w:nsid w:val="2B5E0263"/>
     <w:multiLevelType w:val="hybridMultilevel"/>
     <w:tmpl w:val="6D804A16"/>
@@ -2774,7 +3927,156 @@
       </w:rPr>
     </w:lvl>
   </w:abstractNum>
-  <w:abstractNum w:abstractNumId="1" w15:restartNumberingAfterBreak="0">
+  <w:abstractNum w:abstractNumId="2" w15:restartNumberingAfterBreak="0">
+    <w:nsid w:val="4E085AB9"/>
+    <w:multiLevelType w:val="multilevel"/>
+    <w:tmpl w:val="43A43E16"/>
+    <w:lvl w:ilvl="0">
+      <w:start w:val="1"/>
+      <w:numFmt w:val="bullet"/>
+      <w:lvlText w:val=""/>
+      <w:lvlJc w:val="left"/>
+      <w:pPr>
+        <w:tabs>
+          <w:tab w:val="num" w:pos="720"/>
+        </w:tabs>
+        <w:ind w:left="720" w:hanging="360"/>
+      </w:pPr>
+      <w:rPr>
+        <w:rFonts w:ascii="Symbol" w:hAnsi="Symbol" w:hint="default"/>
+        <w:sz w:val="20"/>
+      </w:rPr>
+    </w:lvl>
+    <w:lvl w:ilvl="1">
+      <w:start w:val="1"/>
+      <w:numFmt w:val="bullet"/>
+      <w:lvlText w:val="o"/>
+      <w:lvlJc w:val="left"/>
+      <w:pPr>
+        <w:tabs>
+          <w:tab w:val="num" w:pos="1440"/>
+        </w:tabs>
+        <w:ind w:left="1440" w:hanging="360"/>
+      </w:pPr>
+      <w:rPr>
+        <w:rFonts w:ascii="Courier New" w:hAnsi="Courier New" w:hint="default"/>
+        <w:sz w:val="20"/>
+      </w:rPr>
+    </w:lvl>
+    <w:lvl w:ilvl="2" w:tentative="1">
+      <w:start w:val="1"/>
+      <w:numFmt w:val="bullet"/>
+      <w:lvlText w:val=""/>
+      <w:lvlJc w:val="left"/>
+      <w:pPr>
+        <w:tabs>
+          <w:tab w:val="num" w:pos="2160"/>
+        </w:tabs>
+        <w:ind w:left="2160" w:hanging="360"/>
+      </w:pPr>
+      <w:rPr>
+        <w:rFonts w:ascii="Wingdings" w:hAnsi="Wingdings" w:hint="default"/>
+        <w:sz w:val="20"/>
+      </w:rPr>
+    </w:lvl>
+    <w:lvl w:ilvl="3" w:tentative="1">
+      <w:start w:val="1"/>
+      <w:numFmt w:val="bullet"/>
+      <w:lvlText w:val=""/>
+      <w:lvlJc w:val="left"/>
+      <w:pPr>
+        <w:tabs>
+          <w:tab w:val="num" w:pos="2880"/>
+        </w:tabs>
+        <w:ind w:left="2880" w:hanging="360"/>
+      </w:pPr>
+      <w:rPr>
+        <w:rFonts w:ascii="Wingdings" w:hAnsi="Wingdings" w:hint="default"/>
+        <w:sz w:val="20"/>
+      </w:rPr>
+    </w:lvl>
+    <w:lvl w:ilvl="4" w:tentative="1">
+      <w:start w:val="1"/>
+      <w:numFmt w:val="bullet"/>
+      <w:lvlText w:val=""/>
+      <w:lvlJc w:val="left"/>
+      <w:pPr>
+        <w:tabs>
+          <w:tab w:val="num" w:pos="3600"/>
+        </w:tabs>
+        <w:ind w:left="3600" w:hanging="360"/>
+      </w:pPr>
+      <w:rPr>
+        <w:rFonts w:ascii="Wingdings" w:hAnsi="Wingdings" w:hint="default"/>
+        <w:sz w:val="20"/>
+      </w:rPr>
+    </w:lvl>
+    <w:lvl w:ilvl="5" w:tentative="1">
+      <w:start w:val="1"/>
+      <w:numFmt w:val="bullet"/>
+      <w:lvlText w:val=""/>
+      <w:lvlJc w:val="left"/>
+      <w:pPr>
+        <w:tabs>
+          <w:tab w:val="num" w:pos="4320"/>
+        </w:tabs>
+        <w:ind w:left="4320" w:hanging="360"/>
+      </w:pPr>
+      <w:rPr>
+        <w:rFonts w:ascii="Wingdings" w:hAnsi="Wingdings" w:hint="default"/>
+        <w:sz w:val="20"/>
+      </w:rPr>
+    </w:lvl>
+    <w:lvl w:ilvl="6" w:tentative="1">
+      <w:start w:val="1"/>
+      <w:numFmt w:val="bullet"/>
+      <w:lvlText w:val=""/>
+      <w:lvlJc w:val="left"/>
+      <w:pPr>
+        <w:tabs>
+          <w:tab w:val="num" w:pos="5040"/>
+        </w:tabs>
+        <w:ind w:left="5040" w:hanging="360"/>
+      </w:pPr>
+      <w:rPr>
+        <w:rFonts w:ascii="Wingdings" w:hAnsi="Wingdings" w:hint="default"/>
+        <w:sz w:val="20"/>
+      </w:rPr>
+    </w:lvl>
+    <w:lvl w:ilvl="7" w:tentative="1">
+      <w:start w:val="1"/>
+      <w:numFmt w:val="bullet"/>
+      <w:lvlText w:val=""/>
+      <w:lvlJc w:val="left"/>
+      <w:pPr>
+        <w:tabs>
+          <w:tab w:val="num" w:pos="5760"/>
+        </w:tabs>
+        <w:ind w:left="5760" w:hanging="360"/>
+      </w:pPr>
+      <w:rPr>
+        <w:rFonts w:ascii="Wingdings" w:hAnsi="Wingdings" w:hint="default"/>
+        <w:sz w:val="20"/>
+      </w:rPr>
+    </w:lvl>
+    <w:lvl w:ilvl="8" w:tentative="1">
+      <w:start w:val="1"/>
+      <w:numFmt w:val="bullet"/>
+      <w:lvlText w:val=""/>
+      <w:lvlJc w:val="left"/>
+      <w:pPr>
+        <w:tabs>
+          <w:tab w:val="num" w:pos="6480"/>
+        </w:tabs>
+        <w:ind w:left="6480" w:hanging="360"/>
+      </w:pPr>
+      <w:rPr>
+        <w:rFonts w:ascii="Wingdings" w:hAnsi="Wingdings" w:hint="default"/>
+        <w:sz w:val="20"/>
+      </w:rPr>
+    </w:lvl>
+  </w:abstractNum>
+  <w:abstractNum w:abstractNumId="3" w15:restartNumberingAfterBreak="0">
     <w:nsid w:val="744428FE"/>
     <w:multiLevelType w:val="hybridMultilevel"/>
     <w:tmpl w:val="CB1A3AF4"/>
@@ -2863,11 +4165,169 @@
       </w:pPr>
     </w:lvl>
   </w:abstractNum>
+  <w:abstractNum w:abstractNumId="4" w15:restartNumberingAfterBreak="0">
+    <w:nsid w:val="7D2B1D68"/>
+    <w:multiLevelType w:val="multilevel"/>
+    <w:tmpl w:val="C2081E86"/>
+    <w:lvl w:ilvl="0">
+      <w:start w:val="1"/>
+      <w:numFmt w:val="bullet"/>
+      <w:lvlText w:val=""/>
+      <w:lvlJc w:val="left"/>
+      <w:pPr>
+        <w:tabs>
+          <w:tab w:val="num" w:pos="720"/>
+        </w:tabs>
+        <w:ind w:left="720" w:hanging="360"/>
+      </w:pPr>
+      <w:rPr>
+        <w:rFonts w:ascii="Symbol" w:hAnsi="Symbol" w:hint="default"/>
+        <w:sz w:val="20"/>
+      </w:rPr>
+    </w:lvl>
+    <w:lvl w:ilvl="1">
+      <w:start w:val="1"/>
+      <w:numFmt w:val="bullet"/>
+      <w:lvlText w:val="o"/>
+      <w:lvlJc w:val="left"/>
+      <w:pPr>
+        <w:tabs>
+          <w:tab w:val="num" w:pos="1440"/>
+        </w:tabs>
+        <w:ind w:left="1440" w:hanging="360"/>
+      </w:pPr>
+      <w:rPr>
+        <w:rFonts w:ascii="Courier New" w:hAnsi="Courier New" w:hint="default"/>
+        <w:sz w:val="20"/>
+      </w:rPr>
+    </w:lvl>
+    <w:lvl w:ilvl="2" w:tentative="1">
+      <w:start w:val="1"/>
+      <w:numFmt w:val="bullet"/>
+      <w:lvlText w:val=""/>
+      <w:lvlJc w:val="left"/>
+      <w:pPr>
+        <w:tabs>
+          <w:tab w:val="num" w:pos="2160"/>
+        </w:tabs>
+        <w:ind w:left="2160" w:hanging="360"/>
+      </w:pPr>
+      <w:rPr>
+        <w:rFonts w:ascii="Wingdings" w:hAnsi="Wingdings" w:hint="default"/>
+        <w:sz w:val="20"/>
+      </w:rPr>
+    </w:lvl>
+    <w:lvl w:ilvl="3" w:tentative="1">
+      <w:start w:val="1"/>
+      <w:numFmt w:val="bullet"/>
+      <w:lvlText w:val=""/>
+      <w:lvlJc w:val="left"/>
+      <w:pPr>
+        <w:tabs>
+          <w:tab w:val="num" w:pos="2880"/>
+        </w:tabs>
+        <w:ind w:left="2880" w:hanging="360"/>
+      </w:pPr>
+      <w:rPr>
+        <w:rFonts w:ascii="Wingdings" w:hAnsi="Wingdings" w:hint="default"/>
+        <w:sz w:val="20"/>
+      </w:rPr>
+    </w:lvl>
+    <w:lvl w:ilvl="4" w:tentative="1">
+      <w:start w:val="1"/>
+      <w:numFmt w:val="bullet"/>
+      <w:lvlText w:val=""/>
+      <w:lvlJc w:val="left"/>
+      <w:pPr>
+        <w:tabs>
+          <w:tab w:val="num" w:pos="3600"/>
+        </w:tabs>
+        <w:ind w:left="3600" w:hanging="360"/>
+      </w:pPr>
+      <w:rPr>
+        <w:rFonts w:ascii="Wingdings" w:hAnsi="Wingdings" w:hint="default"/>
+        <w:sz w:val="20"/>
+      </w:rPr>
+    </w:lvl>
+    <w:lvl w:ilvl="5" w:tentative="1">
+      <w:start w:val="1"/>
+      <w:numFmt w:val="bullet"/>
+      <w:lvlText w:val=""/>
+      <w:lvlJc w:val="left"/>
+      <w:pPr>
+        <w:tabs>
+          <w:tab w:val="num" w:pos="4320"/>
+        </w:tabs>
+        <w:ind w:left="4320" w:hanging="360"/>
+      </w:pPr>
+      <w:rPr>
+        <w:rFonts w:ascii="Wingdings" w:hAnsi="Wingdings" w:hint="default"/>
+        <w:sz w:val="20"/>
+      </w:rPr>
+    </w:lvl>
+    <w:lvl w:ilvl="6" w:tentative="1">
+      <w:start w:val="1"/>
+      <w:numFmt w:val="bullet"/>
+      <w:lvlText w:val=""/>
+      <w:lvlJc w:val="left"/>
+      <w:pPr>
+        <w:tabs>
+          <w:tab w:val="num" w:pos="5040"/>
+        </w:tabs>
+        <w:ind w:left="5040" w:hanging="360"/>
+      </w:pPr>
+      <w:rPr>
+        <w:rFonts w:ascii="Wingdings" w:hAnsi="Wingdings" w:hint="default"/>
+        <w:sz w:val="20"/>
+      </w:rPr>
+    </w:lvl>
+    <w:lvl w:ilvl="7" w:tentative="1">
+      <w:start w:val="1"/>
+      <w:numFmt w:val="bullet"/>
+      <w:lvlText w:val=""/>
+      <w:lvlJc w:val="left"/>
+      <w:pPr>
+        <w:tabs>
+          <w:tab w:val="num" w:pos="5760"/>
+        </w:tabs>
+        <w:ind w:left="5760" w:hanging="360"/>
+      </w:pPr>
+      <w:rPr>
+        <w:rFonts w:ascii="Wingdings" w:hAnsi="Wingdings" w:hint="default"/>
+        <w:sz w:val="20"/>
+      </w:rPr>
+    </w:lvl>
+    <w:lvl w:ilvl="8" w:tentative="1">
+      <w:start w:val="1"/>
+      <w:numFmt w:val="bullet"/>
+      <w:lvlText w:val=""/>
+      <w:lvlJc w:val="left"/>
+      <w:pPr>
+        <w:tabs>
+          <w:tab w:val="num" w:pos="6480"/>
+        </w:tabs>
+        <w:ind w:left="6480" w:hanging="360"/>
+      </w:pPr>
+      <w:rPr>
+        <w:rFonts w:ascii="Wingdings" w:hAnsi="Wingdings" w:hint="default"/>
+        <w:sz w:val="20"/>
+      </w:rPr>
+    </w:lvl>
+  </w:abstractNum>
   <w:num w:numId="1" w16cid:durableId="643656668">
+    <w:abstractNumId w:val="1"/>
+  </w:num>
+  <w:num w:numId="2" w16cid:durableId="1756703028">
+    <w:abstractNumId w:val="3"/>
+  </w:num>
+  <w:num w:numId="3" w16cid:durableId="1061171019">
     <w:abstractNumId w:val="0"/>
   </w:num>
-  <w:num w:numId="2" w16cid:durableId="1756703028">
-    <w:abstractNumId w:val="1"/>
+  <w:num w:numId="4" w16cid:durableId="1094517568">
+    <w:abstractNumId w:val="4"/>
+  </w:num>
+  <w:num w:numId="5" w16cid:durableId="359667043">
+    <w:abstractNumId w:val="2"/>
   </w:num>
 </w:numbering>
 </file>
@@ -3273,11 +4733,11 @@
     <w:name w:val="Normal"/>
     <w:qFormat/>
   </w:style>
-  <w:style w:type="paragraph" w:styleId="Naslov1">
+  <w:style w:type="paragraph" w:styleId="Heading1">
     <w:name w:val="heading 1"/>
     <w:basedOn w:val="Normal"/>
     <w:next w:val="Normal"/>
-    <w:link w:val="Naslov1Char"/>
+    <w:link w:val="Heading1Char"/>
     <w:uiPriority w:val="9"/>
     <w:qFormat/>
     <w:rsid w:val="00221366"/>
@@ -3294,11 +4754,11 @@
       <w:szCs w:val="40"/>
     </w:rPr>
   </w:style>
-  <w:style w:type="paragraph" w:styleId="Naslov2">
+  <w:style w:type="paragraph" w:styleId="Heading2">
     <w:name w:val="heading 2"/>
     <w:basedOn w:val="Normal"/>
     <w:next w:val="Normal"/>
-    <w:link w:val="Naslov2Char"/>
+    <w:link w:val="Heading2Char"/>
     <w:uiPriority w:val="9"/>
     <w:semiHidden/>
     <w:unhideWhenUsed/>
@@ -3317,11 +4777,11 @@
       <w:szCs w:val="32"/>
     </w:rPr>
   </w:style>
-  <w:style w:type="paragraph" w:styleId="Naslov3">
+  <w:style w:type="paragraph" w:styleId="Heading3">
     <w:name w:val="heading 3"/>
     <w:basedOn w:val="Normal"/>
     <w:next w:val="Normal"/>
-    <w:link w:val="Naslov3Char"/>
+    <w:link w:val="Heading3Char"/>
     <w:uiPriority w:val="9"/>
     <w:semiHidden/>
     <w:unhideWhenUsed/>
@@ -3340,11 +4800,11 @@
       <w:szCs w:val="28"/>
     </w:rPr>
   </w:style>
-  <w:style w:type="paragraph" w:styleId="Naslov4">
+  <w:style w:type="paragraph" w:styleId="Heading4">
     <w:name w:val="heading 4"/>
     <w:basedOn w:val="Normal"/>
     <w:next w:val="Normal"/>
-    <w:link w:val="Naslov4Char"/>
+    <w:link w:val="Heading4Char"/>
     <w:uiPriority w:val="9"/>
     <w:semiHidden/>
     <w:unhideWhenUsed/>
@@ -3363,11 +4823,11 @@
       <w:color w:val="0F4761" w:themeColor="accent1" w:themeShade="BF"/>
     </w:rPr>
   </w:style>
-  <w:style w:type="paragraph" w:styleId="Naslov5">
+  <w:style w:type="paragraph" w:styleId="Heading5">
     <w:name w:val="heading 5"/>
     <w:basedOn w:val="Normal"/>
     <w:next w:val="Normal"/>
-    <w:link w:val="Naslov5Char"/>
+    <w:link w:val="Heading5Char"/>
     <w:uiPriority w:val="9"/>
     <w:semiHidden/>
     <w:unhideWhenUsed/>
@@ -3384,11 +4844,11 @@
       <w:color w:val="0F4761" w:themeColor="accent1" w:themeShade="BF"/>
     </w:rPr>
   </w:style>
-  <w:style w:type="paragraph" w:styleId="Naslov6">
+  <w:style w:type="paragraph" w:styleId="Heading6">
     <w:name w:val="heading 6"/>
     <w:basedOn w:val="Normal"/>
     <w:next w:val="Normal"/>
-    <w:link w:val="Naslov6Char"/>
+    <w:link w:val="Heading6Char"/>
     <w:uiPriority w:val="9"/>
     <w:semiHidden/>
     <w:unhideWhenUsed/>
@@ -3407,11 +4867,11 @@
       <w:color w:val="595959" w:themeColor="text1" w:themeTint="A6"/>
     </w:rPr>
   </w:style>
-  <w:style w:type="paragraph" w:styleId="Naslov7">
+  <w:style w:type="paragraph" w:styleId="Heading7">
     <w:name w:val="heading 7"/>
     <w:basedOn w:val="Normal"/>
     <w:next w:val="Normal"/>
-    <w:link w:val="Naslov7Char"/>
+    <w:link w:val="Heading7Char"/>
     <w:uiPriority w:val="9"/>
     <w:semiHidden/>
     <w:unhideWhenUsed/>
@@ -3428,11 +4888,11 @@
       <w:color w:val="595959" w:themeColor="text1" w:themeTint="A6"/>
     </w:rPr>
   </w:style>
-  <w:style w:type="paragraph" w:styleId="Naslov8">
+  <w:style w:type="paragraph" w:styleId="Heading8">
     <w:name w:val="heading 8"/>
     <w:basedOn w:val="Normal"/>
     <w:next w:val="Normal"/>
-    <w:link w:val="Naslov8Char"/>
+    <w:link w:val="Heading8Char"/>
     <w:uiPriority w:val="9"/>
     <w:semiHidden/>
     <w:unhideWhenUsed/>
@@ -3451,11 +4911,11 @@
       <w:color w:val="272727" w:themeColor="text1" w:themeTint="D8"/>
     </w:rPr>
   </w:style>
-  <w:style w:type="paragraph" w:styleId="Naslov9">
+  <w:style w:type="paragraph" w:styleId="Heading9">
     <w:name w:val="heading 9"/>
     <w:basedOn w:val="Normal"/>
     <w:next w:val="Normal"/>
-    <w:link w:val="Naslov9Char"/>
+    <w:link w:val="Heading9Char"/>
     <w:uiPriority w:val="9"/>
     <w:semiHidden/>
     <w:unhideWhenUsed/>
@@ -3472,13 +4932,12 @@
       <w:color w:val="272727" w:themeColor="text1" w:themeTint="D8"/>
     </w:rPr>
   </w:style>
-  <w:style w:type="character" w:default="1" w:styleId="Zadanifontodlomka">
+  <w:style w:type="character" w:default="1" w:styleId="DefaultParagraphFont">
     <w:name w:val="Default Paragraph Font"/>
     <w:uiPriority w:val="1"/>
-    <w:semiHidden/>
     <w:unhideWhenUsed/>
   </w:style>
-  <w:style w:type="table" w:default="1" w:styleId="Obinatablica">
+  <w:style w:type="table" w:default="1" w:styleId="TableNormal">
     <w:name w:val="Normal Table"/>
     <w:uiPriority w:val="99"/>
     <w:semiHidden/>
@@ -3493,16 +4952,16 @@
       </w:tblCellMar>
     </w:tblPr>
   </w:style>
-  <w:style w:type="numbering" w:default="1" w:styleId="Bezpopisa">
+  <w:style w:type="numbering" w:default="1" w:styleId="NoList">
     <w:name w:val="No List"/>
     <w:uiPriority w:val="99"/>
     <w:semiHidden/>
     <w:unhideWhenUsed/>
   </w:style>
-  <w:style w:type="character" w:customStyle="1" w:styleId="Naslov1Char">
-    <w:name w:val="Naslov 1 Char"/>
-    <w:basedOn w:val="Zadanifontodlomka"/>
-    <w:link w:val="Naslov1"/>
+  <w:style w:type="character" w:customStyle="1" w:styleId="Heading1Char">
+    <w:name w:val="Heading 1 Char"/>
+    <w:basedOn w:val="DefaultParagraphFont"/>
+    <w:link w:val="Heading1"/>
     <w:uiPriority w:val="9"/>
     <w:rsid w:val="00221366"/>
     <w:rPr>
@@ -3512,10 +4971,10 @@
       <w:szCs w:val="40"/>
     </w:rPr>
   </w:style>
-  <w:style w:type="character" w:customStyle="1" w:styleId="Naslov2Char">
-    <w:name w:val="Naslov 2 Char"/>
-    <w:basedOn w:val="Zadanifontodlomka"/>
-    <w:link w:val="Naslov2"/>
+  <w:style w:type="character" w:customStyle="1" w:styleId="Heading2Char">
+    <w:name w:val="Heading 2 Char"/>
+    <w:basedOn w:val="DefaultParagraphFont"/>
+    <w:link w:val="Heading2"/>
     <w:uiPriority w:val="9"/>
     <w:semiHidden/>
     <w:rsid w:val="00221366"/>
@@ -3526,10 +4985,10 @@
       <w:szCs w:val="32"/>
     </w:rPr>
   </w:style>
-  <w:style w:type="character" w:customStyle="1" w:styleId="Naslov3Char">
-    <w:name w:val="Naslov 3 Char"/>
-    <w:basedOn w:val="Zadanifontodlomka"/>
-    <w:link w:val="Naslov3"/>
+  <w:style w:type="character" w:customStyle="1" w:styleId="Heading3Char">
+    <w:name w:val="Heading 3 Char"/>
+    <w:basedOn w:val="DefaultParagraphFont"/>
+    <w:link w:val="Heading3"/>
     <w:uiPriority w:val="9"/>
     <w:semiHidden/>
     <w:rsid w:val="00221366"/>
@@ -3540,10 +4999,10 @@
       <w:szCs w:val="28"/>
     </w:rPr>
   </w:style>
-  <w:style w:type="character" w:customStyle="1" w:styleId="Naslov4Char">
-    <w:name w:val="Naslov 4 Char"/>
-    <w:basedOn w:val="Zadanifontodlomka"/>
-    <w:link w:val="Naslov4"/>
+  <w:style w:type="character" w:customStyle="1" w:styleId="Heading4Char">
+    <w:name w:val="Heading 4 Char"/>
+    <w:basedOn w:val="DefaultParagraphFont"/>
+    <w:link w:val="Heading4"/>
     <w:uiPriority w:val="9"/>
     <w:semiHidden/>
     <w:rsid w:val="00221366"/>
@@ -3554,10 +5013,10 @@
       <w:color w:val="0F4761" w:themeColor="accent1" w:themeShade="BF"/>
     </w:rPr>
   </w:style>
-  <w:style w:type="character" w:customStyle="1" w:styleId="Naslov5Char">
-    <w:name w:val="Naslov 5 Char"/>
-    <w:basedOn w:val="Zadanifontodlomka"/>
-    <w:link w:val="Naslov5"/>
+  <w:style w:type="character" w:customStyle="1" w:styleId="Heading5Char">
+    <w:name w:val="Heading 5 Char"/>
+    <w:basedOn w:val="DefaultParagraphFont"/>
+    <w:link w:val="Heading5"/>
     <w:uiPriority w:val="9"/>
     <w:semiHidden/>
     <w:rsid w:val="00221366"/>
@@ -3566,10 +5025,10 @@
       <w:color w:val="0F4761" w:themeColor="accent1" w:themeShade="BF"/>
     </w:rPr>
   </w:style>
-  <w:style w:type="character" w:customStyle="1" w:styleId="Naslov6Char">
-    <w:name w:val="Naslov 6 Char"/>
-    <w:basedOn w:val="Zadanifontodlomka"/>
-    <w:link w:val="Naslov6"/>
+  <w:style w:type="character" w:customStyle="1" w:styleId="Heading6Char">
+    <w:name w:val="Heading 6 Char"/>
+    <w:basedOn w:val="DefaultParagraphFont"/>
+    <w:link w:val="Heading6"/>
     <w:uiPriority w:val="9"/>
     <w:semiHidden/>
     <w:rsid w:val="00221366"/>
@@ -3580,10 +5039,10 @@
       <w:color w:val="595959" w:themeColor="text1" w:themeTint="A6"/>
     </w:rPr>
   </w:style>
-  <w:style w:type="character" w:customStyle="1" w:styleId="Naslov7Char">
-    <w:name w:val="Naslov 7 Char"/>
-    <w:basedOn w:val="Zadanifontodlomka"/>
-    <w:link w:val="Naslov7"/>
+  <w:style w:type="character" w:customStyle="1" w:styleId="Heading7Char">
+    <w:name w:val="Heading 7 Char"/>
+    <w:basedOn w:val="DefaultParagraphFont"/>
+    <w:link w:val="Heading7"/>
     <w:uiPriority w:val="9"/>
     <w:semiHidden/>
     <w:rsid w:val="00221366"/>
@@ -3592,10 +5051,10 @@
       <w:color w:val="595959" w:themeColor="text1" w:themeTint="A6"/>
     </w:rPr>
   </w:style>
-  <w:style w:type="character" w:customStyle="1" w:styleId="Naslov8Char">
-    <w:name w:val="Naslov 8 Char"/>
-    <w:basedOn w:val="Zadanifontodlomka"/>
-    <w:link w:val="Naslov8"/>
+  <w:style w:type="character" w:customStyle="1" w:styleId="Heading8Char">
+    <w:name w:val="Heading 8 Char"/>
+    <w:basedOn w:val="DefaultParagraphFont"/>
+    <w:link w:val="Heading8"/>
     <w:uiPriority w:val="9"/>
     <w:semiHidden/>
     <w:rsid w:val="00221366"/>
@@ -3606,10 +5065,10 @@
       <w:color w:val="272727" w:themeColor="text1" w:themeTint="D8"/>
     </w:rPr>
   </w:style>
-  <w:style w:type="character" w:customStyle="1" w:styleId="Naslov9Char">
-    <w:name w:val="Naslov 9 Char"/>
-    <w:basedOn w:val="Zadanifontodlomka"/>
-    <w:link w:val="Naslov9"/>
+  <w:style w:type="character" w:customStyle="1" w:styleId="Heading9Char">
+    <w:name w:val="Heading 9 Char"/>
+    <w:basedOn w:val="DefaultParagraphFont"/>
+    <w:link w:val="Heading9"/>
     <w:uiPriority w:val="9"/>
     <w:semiHidden/>
     <w:rsid w:val="00221366"/>
@@ -3618,11 +5077,11 @@
       <w:color w:val="272727" w:themeColor="text1" w:themeTint="D8"/>
     </w:rPr>
   </w:style>
-  <w:style w:type="paragraph" w:styleId="Naslov">
+  <w:style w:type="paragraph" w:styleId="Title">
     <w:name w:val="Title"/>
     <w:basedOn w:val="Normal"/>
     <w:next w:val="Normal"/>
-    <w:link w:val="NaslovChar"/>
+    <w:link w:val="TitleChar"/>
     <w:uiPriority w:val="10"/>
     <w:qFormat/>
     <w:rsid w:val="00221366"/>
@@ -3638,10 +5097,10 @@
       <w:szCs w:val="56"/>
     </w:rPr>
   </w:style>
-  <w:style w:type="character" w:customStyle="1" w:styleId="NaslovChar">
-    <w:name w:val="Naslov Char"/>
-    <w:basedOn w:val="Zadanifontodlomka"/>
-    <w:link w:val="Naslov"/>
+  <w:style w:type="character" w:customStyle="1" w:styleId="TitleChar">
+    <w:name w:val="Title Char"/>
+    <w:basedOn w:val="DefaultParagraphFont"/>
+    <w:link w:val="Title"/>
     <w:uiPriority w:val="10"/>
     <w:rsid w:val="00221366"/>
     <w:rPr>
@@ -3652,11 +5111,11 @@
       <w:szCs w:val="56"/>
     </w:rPr>
   </w:style>
-  <w:style w:type="paragraph" w:styleId="Podnaslov">
+  <w:style w:type="paragraph" w:styleId="Subtitle">
     <w:name w:val="Subtitle"/>
     <w:basedOn w:val="Normal"/>
     <w:next w:val="Normal"/>
-    <w:link w:val="PodnaslovChar"/>
+    <w:link w:val="SubtitleChar"/>
     <w:uiPriority w:val="11"/>
     <w:qFormat/>
     <w:rsid w:val="00221366"/>
@@ -3673,10 +5132,10 @@
       <w:szCs w:val="28"/>
     </w:rPr>
   </w:style>
-  <w:style w:type="character" w:customStyle="1" w:styleId="PodnaslovChar">
-    <w:name w:val="Podnaslov Char"/>
-    <w:basedOn w:val="Zadanifontodlomka"/>
-    <w:link w:val="Podnaslov"/>
+  <w:style w:type="character" w:customStyle="1" w:styleId="SubtitleChar">
+    <w:name w:val="Subtitle Char"/>
+    <w:basedOn w:val="DefaultParagraphFont"/>
+    <w:link w:val="Subtitle"/>
     <w:uiPriority w:val="11"/>
     <w:rsid w:val="00221366"/>
     <w:rPr>
@@ -3687,11 +5146,11 @@
       <w:szCs w:val="28"/>
     </w:rPr>
   </w:style>
-  <w:style w:type="paragraph" w:styleId="Citat">
+  <w:style w:type="paragraph" w:styleId="Quote">
     <w:name w:val="Quote"/>
     <w:basedOn w:val="Normal"/>
     <w:next w:val="Normal"/>
-    <w:link w:val="CitatChar"/>
+    <w:link w:val="QuoteChar"/>
     <w:uiPriority w:val="29"/>
     <w:qFormat/>
     <w:rsid w:val="00221366"/>
@@ -3705,10 +5164,10 @@
       <w:color w:val="404040" w:themeColor="text1" w:themeTint="BF"/>
     </w:rPr>
   </w:style>
-  <w:style w:type="character" w:customStyle="1" w:styleId="CitatChar">
-    <w:name w:val="Citat Char"/>
-    <w:basedOn w:val="Zadanifontodlomka"/>
-    <w:link w:val="Citat"/>
+  <w:style w:type="character" w:customStyle="1" w:styleId="QuoteChar">
+    <w:name w:val="Quote Char"/>
+    <w:basedOn w:val="DefaultParagraphFont"/>
+    <w:link w:val="Quote"/>
     <w:uiPriority w:val="29"/>
     <w:rsid w:val="00221366"/>
     <w:rPr>
@@ -3717,7 +5176,7 @@
       <w:color w:val="404040" w:themeColor="text1" w:themeTint="BF"/>
     </w:rPr>
   </w:style>
-  <w:style w:type="paragraph" w:styleId="Odlomakpopisa">
+  <w:style w:type="paragraph" w:styleId="ListParagraph">
     <w:name w:val="List Paragraph"/>
     <w:basedOn w:val="Normal"/>
     <w:uiPriority w:val="34"/>
@@ -3728,9 +5187,9 @@
       <w:contextualSpacing/>
     </w:pPr>
   </w:style>
-  <w:style w:type="character" w:styleId="Jakoisticanje">
+  <w:style w:type="character" w:styleId="IntenseEmphasis">
     <w:name w:val="Intense Emphasis"/>
-    <w:basedOn w:val="Zadanifontodlomka"/>
+    <w:basedOn w:val="DefaultParagraphFont"/>
     <w:uiPriority w:val="21"/>
     <w:qFormat/>
     <w:rsid w:val="00221366"/>
@@ -3740,11 +5199,11 @@
       <w:color w:val="0F4761" w:themeColor="accent1" w:themeShade="BF"/>
     </w:rPr>
   </w:style>
-  <w:style w:type="paragraph" w:styleId="Naglaencitat">
+  <w:style w:type="paragraph" w:styleId="IntenseQuote">
     <w:name w:val="Intense Quote"/>
     <w:basedOn w:val="Normal"/>
     <w:next w:val="Normal"/>
-    <w:link w:val="NaglaencitatChar"/>
+    <w:link w:val="IntenseQuoteChar"/>
     <w:uiPriority w:val="30"/>
     <w:qFormat/>
     <w:rsid w:val="00221366"/>
@@ -3763,10 +5222,10 @@
       <w:color w:val="0F4761" w:themeColor="accent1" w:themeShade="BF"/>
     </w:rPr>
   </w:style>
-  <w:style w:type="character" w:customStyle="1" w:styleId="NaglaencitatChar">
-    <w:name w:val="Naglašen citat Char"/>
-    <w:basedOn w:val="Zadanifontodlomka"/>
-    <w:link w:val="Naglaencitat"/>
+  <w:style w:type="character" w:customStyle="1" w:styleId="IntenseQuoteChar">
+    <w:name w:val="Intense Quote Char"/>
+    <w:basedOn w:val="DefaultParagraphFont"/>
+    <w:link w:val="IntenseQuote"/>
     <w:uiPriority w:val="30"/>
     <w:rsid w:val="00221366"/>
     <w:rPr>
@@ -3775,9 +5234,9 @@
       <w:color w:val="0F4761" w:themeColor="accent1" w:themeShade="BF"/>
     </w:rPr>
   </w:style>
-  <w:style w:type="character" w:styleId="Istaknutareferenca">
+  <w:style w:type="character" w:styleId="IntenseReference">
     <w:name w:val="Intense Reference"/>
-    <w:basedOn w:val="Zadanifontodlomka"/>
+    <w:basedOn w:val="DefaultParagraphFont"/>
     <w:uiPriority w:val="32"/>
     <w:qFormat/>
     <w:rsid w:val="00221366"/>

</xml_diff>

<commit_message>
All is ready for statistical tests regarding ownership and sales data. Did some fixes of mixing dataset names when saving :)
</commit_message>
<xml_diff>
--- a/docs/Projekt_skriptni_dokument.docx
+++ b/docs/Projekt_skriptni_dokument.docx
@@ -2816,7 +2816,7 @@
           <w:lang w:val="hr-HR"/>
         </w:rPr>
         <w:pict w14:anchorId="1B2EC3C8">
-          <v:rect id="_x0000_i1043" style="width:0;height:1.5pt" o:hralign="center" o:hrstd="t" o:hr="t" fillcolor="#a0a0a0" stroked="f"/>
+          <v:rect id="_x0000_i1025" style="width:0;height:1.5pt" o:hralign="center" o:hrstd="t" o:hr="t" fillcolor="#a0a0a0" stroked="f"/>
         </w:pict>
       </w:r>
     </w:p>
@@ -3080,7 +3080,7 @@
           <w:lang w:val="hr-HR"/>
         </w:rPr>
         <w:pict w14:anchorId="6C198288">
-          <v:rect id="_x0000_i1044" style="width:0;height:1.5pt" o:hralign="center" o:hrstd="t" o:hr="t" fillcolor="#a0a0a0" stroked="f"/>
+          <v:rect id="_x0000_i1026" style="width:0;height:1.5pt" o:hralign="center" o:hrstd="t" o:hr="t" fillcolor="#a0a0a0" stroked="f"/>
         </w:pict>
       </w:r>
     </w:p>
@@ -3378,7 +3378,7 @@
           <w:lang w:val="hr-HR"/>
         </w:rPr>
         <w:pict w14:anchorId="29B1820F">
-          <v:rect id="_x0000_i1045" style="width:0;height:1.5pt" o:hralign="center" o:hrstd="t" o:hr="t" fillcolor="#a0a0a0" stroked="f"/>
+          <v:rect id="_x0000_i1027" style="width:0;height:1.5pt" o:hralign="center" o:hrstd="t" o:hr="t" fillcolor="#a0a0a0" stroked="f"/>
         </w:pict>
       </w:r>
     </w:p>
@@ -3652,6 +3652,601 @@
           <w:lang w:val="hr-HR"/>
         </w:rPr>
       </w:pPr>
+    </w:p>
+    <w:p>
+      <w:pPr>
+        <w:tabs>
+          <w:tab w:val="left" w:pos="3315"/>
+        </w:tabs>
+        <w:rPr>
+          <w:lang w:val="hr-HR"/>
+        </w:rPr>
+      </w:pPr>
+    </w:p>
+    <w:p>
+      <w:pPr>
+        <w:tabs>
+          <w:tab w:val="left" w:pos="3315"/>
+        </w:tabs>
+        <w:rPr>
+          <w:lang w:val="hr-HR"/>
+        </w:rPr>
+      </w:pPr>
+    </w:p>
+    <w:p>
+      <w:pPr>
+        <w:tabs>
+          <w:tab w:val="left" w:pos="3315"/>
+        </w:tabs>
+        <w:rPr>
+          <w:lang w:val="hr-HR"/>
+        </w:rPr>
+      </w:pPr>
+    </w:p>
+    <w:p>
+      <w:pPr>
+        <w:pStyle w:val="Title"/>
+        <w:rPr>
+          <w:lang w:val="hr-HR"/>
+        </w:rPr>
+      </w:pPr>
+      <w:r>
+        <w:rPr>
+          <w:lang w:val="hr-HR"/>
+        </w:rPr>
+        <w:t>TESTOVI ZA OWNERSHIP I SALES:</w:t>
+      </w:r>
+    </w:p>
+    <w:p>
+      <w:pPr>
+        <w:rPr>
+          <w:lang w:val="hr-HR"/>
+        </w:rPr>
+      </w:pPr>
+      <w:r>
+        <w:rPr>
+          <w:rStyle w:val="Heading2Char"/>
+        </w:rPr>
+        <w:t>Provided by Claude.ai</w:t>
+      </w:r>
+      <w:r>
+        <w:rPr>
+          <w:lang w:val="hr-HR"/>
+        </w:rPr>
+        <w:t xml:space="preserve"> </w:t>
+      </w:r>
+      <w:r>
+        <w:rPr>
+          <w:lang w:val="hr-HR"/>
+        </w:rPr>
+        <w:br/>
+      </w:r>
+      <w:r>
+        <w:rPr>
+          <w:lang w:val="hr-HR"/>
+        </w:rPr>
+        <w:br/>
+      </w:r>
+      <w:r>
+        <w:rPr>
+          <w:lang w:val="hr-HR"/>
+        </w:rPr>
+        <w:t>Thank you for providing the detailed breakdown of your visualizations. I'll recommend appropriate statistical tests for each visualization:</w:t>
+      </w:r>
+    </w:p>
+    <w:p>
+      <w:pPr>
+        <w:rPr>
+          <w:lang w:val="hr-HR"/>
+        </w:rPr>
+      </w:pPr>
+    </w:p>
+    <w:p>
+      <w:pPr>
+        <w:rPr>
+          <w:lang w:val="hr-HR"/>
+        </w:rPr>
+      </w:pPr>
+      <w:r>
+        <w:rPr>
+          <w:lang w:val="hr-HR"/>
+        </w:rPr>
+        <w:t>1. Occupation vs Car Ownership (Ownership dataset)</w:t>
+      </w:r>
+    </w:p>
+    <w:p>
+      <w:pPr>
+        <w:rPr>
+          <w:lang w:val="hr-HR"/>
+        </w:rPr>
+      </w:pPr>
+      <w:r>
+        <w:rPr>
+          <w:lang w:val="hr-HR"/>
+        </w:rPr>
+        <w:t>- Recommended Test: Chi-Square Test of Independence (scipy.stats.chi2_contingency)</w:t>
+      </w:r>
+    </w:p>
+    <w:p>
+      <w:pPr>
+        <w:rPr>
+          <w:lang w:val="hr-HR"/>
+        </w:rPr>
+      </w:pPr>
+      <w:r>
+        <w:rPr>
+          <w:lang w:val="hr-HR"/>
+        </w:rPr>
+        <w:t>- Why: Tests if there's a significant relationship between categorical variables (occupation and car ownership)</w:t>
+      </w:r>
+    </w:p>
+    <w:p>
+      <w:pPr>
+        <w:rPr>
+          <w:lang w:val="hr-HR"/>
+        </w:rPr>
+      </w:pPr>
+      <w:r>
+        <w:rPr>
+          <w:lang w:val="hr-HR"/>
+        </w:rPr>
+        <w:t>- Will help determine if certain occupations are statistically associated with higher car ownership</w:t>
+      </w:r>
+    </w:p>
+    <w:p>
+      <w:pPr>
+        <w:rPr>
+          <w:lang w:val="hr-HR"/>
+        </w:rPr>
+      </w:pPr>
+    </w:p>
+    <w:p>
+      <w:pPr>
+        <w:rPr>
+          <w:lang w:val="hr-HR"/>
+        </w:rPr>
+      </w:pPr>
+      <w:r>
+        <w:rPr>
+          <w:lang w:val="hr-HR"/>
+        </w:rPr>
+        <w:t>2. Finance Status, Car Ownership, and Years of Employment</w:t>
+      </w:r>
+    </w:p>
+    <w:p>
+      <w:pPr>
+        <w:rPr>
+          <w:lang w:val="hr-HR"/>
+        </w:rPr>
+      </w:pPr>
+      <w:r>
+        <w:rPr>
+          <w:lang w:val="hr-HR"/>
+        </w:rPr>
+        <w:t>- Recommended Test: Two-way ANOVA (scipy.stats.f_oneway)</w:t>
+      </w:r>
+    </w:p>
+    <w:p>
+      <w:pPr>
+        <w:rPr>
+          <w:lang w:val="hr-HR"/>
+        </w:rPr>
+      </w:pPr>
+      <w:r>
+        <w:rPr>
+          <w:lang w:val="hr-HR"/>
+        </w:rPr>
+        <w:t>- Why: Tests the effect of two categorical variables (finance status and car ownership) on a continuous variable (years of employment)</w:t>
+      </w:r>
+    </w:p>
+    <w:p>
+      <w:pPr>
+        <w:rPr>
+          <w:lang w:val="hr-HR"/>
+        </w:rPr>
+      </w:pPr>
+      <w:r>
+        <w:rPr>
+          <w:lang w:val="hr-HR"/>
+        </w:rPr>
+        <w:lastRenderedPageBreak/>
+        <w:t>- Can determine if employment years significantly differ across finance status and car ownership groups</w:t>
+      </w:r>
+    </w:p>
+    <w:p>
+      <w:pPr>
+        <w:rPr>
+          <w:lang w:val="hr-HR"/>
+        </w:rPr>
+      </w:pPr>
+    </w:p>
+    <w:p>
+      <w:pPr>
+        <w:rPr>
+          <w:lang w:val="hr-HR"/>
+        </w:rPr>
+      </w:pPr>
+      <w:r>
+        <w:rPr>
+          <w:lang w:val="hr-HR"/>
+        </w:rPr>
+        <w:t>3. Number of Children vs Car Ownership</w:t>
+      </w:r>
+    </w:p>
+    <w:p>
+      <w:pPr>
+        <w:rPr>
+          <w:lang w:val="hr-HR"/>
+        </w:rPr>
+      </w:pPr>
+      <w:r>
+        <w:rPr>
+          <w:lang w:val="hr-HR"/>
+        </w:rPr>
+        <w:t>- Recommended Test: Chi-Square Test of Independence (scipy.stats.chi2_contingency)</w:t>
+      </w:r>
+    </w:p>
+    <w:p>
+      <w:pPr>
+        <w:rPr>
+          <w:lang w:val="hr-HR"/>
+        </w:rPr>
+      </w:pPr>
+      <w:r>
+        <w:rPr>
+          <w:lang w:val="hr-HR"/>
+        </w:rPr>
+        <w:t>- Why: Tests relationship between categorical variables (number of children can be treated as categorical)</w:t>
+      </w:r>
+    </w:p>
+    <w:p>
+      <w:pPr>
+        <w:rPr>
+          <w:lang w:val="hr-HR"/>
+        </w:rPr>
+      </w:pPr>
+    </w:p>
+    <w:p>
+      <w:pPr>
+        <w:rPr>
+          <w:lang w:val="hr-HR"/>
+        </w:rPr>
+      </w:pPr>
+      <w:r>
+        <w:rPr>
+          <w:lang w:val="hr-HR"/>
+        </w:rPr>
+        <w:t>4. Annual Income vs Car Ownership</w:t>
+      </w:r>
+    </w:p>
+    <w:p>
+      <w:pPr>
+        <w:rPr>
+          <w:lang w:val="hr-HR"/>
+        </w:rPr>
+      </w:pPr>
+      <w:r>
+        <w:rPr>
+          <w:lang w:val="hr-HR"/>
+        </w:rPr>
+        <w:t>- Recommended Test: Mann-Whitney U test (scipy.stats.mannwhitneyu)</w:t>
+      </w:r>
+    </w:p>
+    <w:p>
+      <w:pPr>
+        <w:rPr>
+          <w:lang w:val="hr-HR"/>
+        </w:rPr>
+      </w:pPr>
+      <w:r>
+        <w:rPr>
+          <w:lang w:val="hr-HR"/>
+        </w:rPr>
+        <w:t>- Why: Tests if there's a significant difference in income distributions between car owners and non-owners</w:t>
+      </w:r>
+    </w:p>
+    <w:p>
+      <w:pPr>
+        <w:rPr>
+          <w:lang w:val="hr-HR"/>
+        </w:rPr>
+      </w:pPr>
+      <w:r>
+        <w:rPr>
+          <w:lang w:val="hr-HR"/>
+        </w:rPr>
+        <w:t>- Can verify your 5550 euro threshold observation</w:t>
+      </w:r>
+    </w:p>
+    <w:p>
+      <w:pPr>
+        <w:rPr>
+          <w:lang w:val="hr-HR"/>
+        </w:rPr>
+      </w:pPr>
+    </w:p>
+    <w:p>
+      <w:pPr>
+        <w:rPr>
+          <w:lang w:val="hr-HR"/>
+        </w:rPr>
+      </w:pPr>
+      <w:r>
+        <w:rPr>
+          <w:lang w:val="hr-HR"/>
+        </w:rPr>
+        <w:t>5. Gender, Annual Income, and Price (Sales dataset)</w:t>
+      </w:r>
+    </w:p>
+    <w:p>
+      <w:pPr>
+        <w:rPr>
+          <w:lang w:val="hr-HR"/>
+        </w:rPr>
+      </w:pPr>
+      <w:r>
+        <w:rPr>
+          <w:lang w:val="hr-HR"/>
+        </w:rPr>
+        <w:t>- Recommended Test: Multiple Linear Regression (statsmodels.api.OLS)</w:t>
+      </w:r>
+    </w:p>
+    <w:p>
+      <w:pPr>
+        <w:rPr>
+          <w:lang w:val="hr-HR"/>
+        </w:rPr>
+      </w:pPr>
+      <w:r>
+        <w:rPr>
+          <w:lang w:val="hr-HR"/>
+        </w:rPr>
+        <w:t>- Why: Tests relationship between gender, income and car price while controlling for both variables</w:t>
+      </w:r>
+    </w:p>
+    <w:p>
+      <w:pPr>
+        <w:rPr>
+          <w:lang w:val="hr-HR"/>
+        </w:rPr>
+      </w:pPr>
+    </w:p>
+    <w:p>
+      <w:pPr>
+        <w:rPr>
+          <w:lang w:val="hr-HR"/>
+        </w:rPr>
+      </w:pPr>
+      <w:r>
+        <w:rPr>
+          <w:lang w:val="hr-HR"/>
+        </w:rPr>
+        <w:t>6. Gender vs Company Preference</w:t>
+      </w:r>
+    </w:p>
+    <w:p>
+      <w:pPr>
+        <w:rPr>
+          <w:lang w:val="hr-HR"/>
+        </w:rPr>
+      </w:pPr>
+      <w:r>
+        <w:rPr>
+          <w:lang w:val="hr-HR"/>
+        </w:rPr>
+        <w:t>- Recommended Test: Chi-Square Test of Independence (scipy.stats.chi2_contingency)</w:t>
+      </w:r>
+    </w:p>
+    <w:p>
+      <w:pPr>
+        <w:rPr>
+          <w:lang w:val="hr-HR"/>
+        </w:rPr>
+      </w:pPr>
+      <w:r>
+        <w:rPr>
+          <w:lang w:val="hr-HR"/>
+        </w:rPr>
+        <w:t>- Why: Tests if gender and company preference are independent</w:t>
+      </w:r>
+    </w:p>
+    <w:p>
+      <w:pPr>
+        <w:rPr>
+          <w:lang w:val="hr-HR"/>
+        </w:rPr>
+      </w:pPr>
+    </w:p>
+    <w:p>
+      <w:pPr>
+        <w:rPr>
+          <w:lang w:val="hr-HR"/>
+        </w:rPr>
+      </w:pPr>
+      <w:r>
+        <w:rPr>
+          <w:lang w:val="hr-HR"/>
+        </w:rPr>
+        <w:t>7. Time Series Analysis of Sales</w:t>
+      </w:r>
+    </w:p>
+    <w:p>
+      <w:pPr>
+        <w:rPr>
+          <w:lang w:val="hr-HR"/>
+        </w:rPr>
+      </w:pPr>
+      <w:r>
+        <w:rPr>
+          <w:lang w:val="hr-HR"/>
+        </w:rPr>
+        <w:t>- Recommended Test: Augmented Dickey-Fuller test (statsmodels.tsa.stattools.adfuller)</w:t>
+      </w:r>
+    </w:p>
+    <w:p>
+      <w:pPr>
+        <w:rPr>
+          <w:lang w:val="hr-HR"/>
+        </w:rPr>
+      </w:pPr>
+      <w:r>
+        <w:rPr>
+          <w:lang w:val="hr-HR"/>
+        </w:rPr>
+        <w:t>- Why: Tests for stationarity in your time series data</w:t>
+      </w:r>
+    </w:p>
+    <w:p>
+      <w:pPr>
+        <w:rPr>
+          <w:lang w:val="hr-HR"/>
+        </w:rPr>
+      </w:pPr>
+      <w:r>
+        <w:rPr>
+          <w:lang w:val="hr-HR"/>
+        </w:rPr>
+        <w:t>- Can help identify if there's a significant trend in sales over time</w:t>
+      </w:r>
+    </w:p>
+    <w:p>
+      <w:pPr>
+        <w:rPr>
+          <w:lang w:val="hr-HR"/>
+        </w:rPr>
+      </w:pPr>
+    </w:p>
+    <w:p>
+      <w:pPr>
+        <w:rPr>
+          <w:lang w:val="hr-HR"/>
+        </w:rPr>
+      </w:pPr>
+      <w:r>
+        <w:rPr>
+          <w:lang w:val="hr-HR"/>
+        </w:rPr>
+        <w:t>8. Dealer Performance (Price by Dealer)</w:t>
+      </w:r>
+    </w:p>
+    <w:p>
+      <w:pPr>
+        <w:rPr>
+          <w:lang w:val="hr-HR"/>
+        </w:rPr>
+      </w:pPr>
+      <w:r>
+        <w:rPr>
+          <w:lang w:val="hr-HR"/>
+        </w:rPr>
+        <w:t>- Recommended Test: One-way ANOVA (scipy.stats.f_oneway)</w:t>
+      </w:r>
+    </w:p>
+    <w:p>
+      <w:pPr>
+        <w:rPr>
+          <w:lang w:val="hr-HR"/>
+        </w:rPr>
+      </w:pPr>
+      <w:r>
+        <w:rPr>
+          <w:lang w:val="hr-HR"/>
+        </w:rPr>
+        <w:t>- Why: Tests if mean sales prices differ significantly across dealers</w:t>
+      </w:r>
+    </w:p>
+    <w:p>
+      <w:pPr>
+        <w:rPr>
+          <w:lang w:val="hr-HR"/>
+        </w:rPr>
+      </w:pPr>
+    </w:p>
+    <w:p>
+      <w:pPr>
+        <w:rPr>
+          <w:lang w:val="hr-HR"/>
+        </w:rPr>
+      </w:pPr>
+      <w:r>
+        <w:rPr>
+          <w:lang w:val="hr-HR"/>
+        </w:rPr>
+        <w:lastRenderedPageBreak/>
+        <w:t>9. Gender vs Body Style Preference</w:t>
+      </w:r>
+    </w:p>
+    <w:p>
+      <w:pPr>
+        <w:rPr>
+          <w:lang w:val="hr-HR"/>
+        </w:rPr>
+      </w:pPr>
+      <w:r>
+        <w:rPr>
+          <w:lang w:val="hr-HR"/>
+        </w:rPr>
+        <w:t>- Recommended Test: Chi-Square Test of Independence (scipy.stats.chi2_contingency)</w:t>
+      </w:r>
+    </w:p>
+    <w:p>
+      <w:pPr>
+        <w:rPr>
+          <w:lang w:val="hr-HR"/>
+        </w:rPr>
+      </w:pPr>
+      <w:r>
+        <w:rPr>
+          <w:lang w:val="hr-HR"/>
+        </w:rPr>
+        <w:t>- Why: Tests if body style preferences are independent of gender</w:t>
+      </w:r>
+    </w:p>
+    <w:p>
+      <w:pPr>
+        <w:rPr>
+          <w:lang w:val="hr-HR"/>
+        </w:rPr>
+      </w:pPr>
+    </w:p>
+    <w:p>
+      <w:pPr>
+        <w:rPr>
+          <w:lang w:val="hr-HR"/>
+        </w:rPr>
+      </w:pPr>
+      <w:r>
+        <w:rPr>
+          <w:lang w:val="hr-HR"/>
+        </w:rPr>
+        <w:t>10. Regional Sales Analysis</w:t>
+      </w:r>
+    </w:p>
+    <w:p>
+      <w:pPr>
+        <w:rPr>
+          <w:lang w:val="hr-HR"/>
+        </w:rPr>
+      </w:pPr>
+      <w:r>
+        <w:rPr>
+          <w:lang w:val="hr-HR"/>
+        </w:rPr>
+        <w:t>- Recommended Test: One-way ANOVA (scipy.stats.f_oneway)</w:t>
+      </w:r>
+    </w:p>
+    <w:p>
+      <w:pPr>
+        <w:rPr>
+          <w:lang w:val="hr-HR"/>
+        </w:rPr>
+      </w:pPr>
+      <w:r>
+        <w:rPr>
+          <w:lang w:val="hr-HR"/>
+        </w:rPr>
+        <w:t>- Why: Tests if mean sales differ significantly across regions</w:t>
+      </w:r>
     </w:p>
     <w:sectPr>
       <w:pgSz w:w="11906" w:h="16838"/>
@@ -4760,7 +5355,6 @@
     <w:next w:val="Normal"/>
     <w:link w:val="Heading2Char"/>
     <w:uiPriority w:val="9"/>
-    <w:semiHidden/>
     <w:unhideWhenUsed/>
     <w:qFormat/>
     <w:rsid w:val="00221366"/>
@@ -4935,6 +5529,7 @@
   <w:style w:type="character" w:default="1" w:styleId="DefaultParagraphFont">
     <w:name w:val="Default Paragraph Font"/>
     <w:uiPriority w:val="1"/>
+    <w:semiHidden/>
     <w:unhideWhenUsed/>
   </w:style>
   <w:style w:type="table" w:default="1" w:styleId="TableNormal">
@@ -4976,7 +5571,6 @@
     <w:basedOn w:val="DefaultParagraphFont"/>
     <w:link w:val="Heading2"/>
     <w:uiPriority w:val="9"/>
-    <w:semiHidden/>
     <w:rsid w:val="00221366"/>
     <w:rPr>
       <w:rFonts w:asciiTheme="majorHAnsi" w:eastAsiaTheme="majorEastAsia" w:hAnsiTheme="majorHAnsi" w:cstheme="majorBidi"/>

</xml_diff>

<commit_message>
preparing and testing methods of statistical analysis
</commit_message>
<xml_diff>
--- a/docs/Projekt_skriptni_dokument.docx
+++ b/docs/Projekt_skriptni_dokument.docx
@@ -598,35 +598,7 @@
           <w:sz w:val="28"/>
           <w:szCs w:val="28"/>
         </w:rPr>
-        <w:t>Pearson Correlation Coefficient (</w:t>
-      </w:r>
-      <w:proofErr w:type="spellStart"/>
-      <w:proofErr w:type="gramStart"/>
-      <w:r>
-        <w:rPr>
-          <w:rFonts w:ascii="Times New Roman" w:hAnsi="Times New Roman" w:cs="Times New Roman"/>
-          <w:sz w:val="28"/>
-          <w:szCs w:val="28"/>
-        </w:rPr>
-        <w:t>scipy.stats</w:t>
-      </w:r>
-      <w:proofErr w:type="gramEnd"/>
-      <w:r>
-        <w:rPr>
-          <w:rFonts w:ascii="Times New Roman" w:hAnsi="Times New Roman" w:cs="Times New Roman"/>
-          <w:sz w:val="28"/>
-          <w:szCs w:val="28"/>
-        </w:rPr>
-        <w:t>.pearsonr</w:t>
-      </w:r>
-      <w:proofErr w:type="spellEnd"/>
-      <w:r>
-        <w:rPr>
-          <w:rFonts w:ascii="Times New Roman" w:hAnsi="Times New Roman" w:cs="Times New Roman"/>
-          <w:sz w:val="28"/>
-          <w:szCs w:val="28"/>
-        </w:rPr>
-        <w:t>)</w:t>
+        <w:t>Pearson Correlation Coefficient (scipy.stats.pearsonr)</w:t>
       </w:r>
     </w:p>
     <w:p>
@@ -704,38 +676,7 @@
           <w:sz w:val="28"/>
           <w:szCs w:val="28"/>
         </w:rPr>
-        <w:t>Spearman Rank Correlation (</w:t>
-      </w:r>
-      <w:proofErr w:type="spellStart"/>
-      <w:proofErr w:type="gramStart"/>
-      <w:r>
-        <w:rPr>
-          <w:rFonts w:ascii="Times New Roman" w:hAnsi="Times New Roman" w:cs="Times New Roman"/>
-          <w:kern w:val="0"/>
-          <w:sz w:val="28"/>
-          <w:szCs w:val="28"/>
-        </w:rPr>
-        <w:t>scipy.stats</w:t>
-      </w:r>
-      <w:proofErr w:type="gramEnd"/>
-      <w:r>
-        <w:rPr>
-          <w:rFonts w:ascii="Times New Roman" w:hAnsi="Times New Roman" w:cs="Times New Roman"/>
-          <w:kern w:val="0"/>
-          <w:sz w:val="28"/>
-          <w:szCs w:val="28"/>
-        </w:rPr>
-        <w:t>.spearmanr</w:t>
-      </w:r>
-      <w:proofErr w:type="spellEnd"/>
-      <w:r>
-        <w:rPr>
-          <w:rFonts w:ascii="Times New Roman" w:hAnsi="Times New Roman" w:cs="Times New Roman"/>
-          <w:kern w:val="0"/>
-          <w:sz w:val="28"/>
-          <w:szCs w:val="28"/>
-        </w:rPr>
-        <w:t>)</w:t>
+        <w:t>Spearman Rank Correlation (scipy.stats.spearmanr)</w:t>
       </w:r>
     </w:p>
     <w:p>
@@ -856,38 +797,7 @@
           <w:sz w:val="28"/>
           <w:szCs w:val="28"/>
         </w:rPr>
-        <w:t>Independent t-test (</w:t>
-      </w:r>
-      <w:proofErr w:type="spellStart"/>
-      <w:proofErr w:type="gramStart"/>
-      <w:r>
-        <w:rPr>
-          <w:rFonts w:ascii="Times New Roman" w:hAnsi="Times New Roman" w:cs="Times New Roman"/>
-          <w:kern w:val="0"/>
-          <w:sz w:val="28"/>
-          <w:szCs w:val="28"/>
-        </w:rPr>
-        <w:t>scipy.stats</w:t>
-      </w:r>
-      <w:proofErr w:type="gramEnd"/>
-      <w:r>
-        <w:rPr>
-          <w:rFonts w:ascii="Times New Roman" w:hAnsi="Times New Roman" w:cs="Times New Roman"/>
-          <w:kern w:val="0"/>
-          <w:sz w:val="28"/>
-          <w:szCs w:val="28"/>
-        </w:rPr>
-        <w:t>.ttest_ind</w:t>
-      </w:r>
-      <w:proofErr w:type="spellEnd"/>
-      <w:r>
-        <w:rPr>
-          <w:rFonts w:ascii="Times New Roman" w:hAnsi="Times New Roman" w:cs="Times New Roman"/>
-          <w:kern w:val="0"/>
-          <w:sz w:val="28"/>
-          <w:szCs w:val="28"/>
-        </w:rPr>
-        <w:t>)</w:t>
+        <w:t>Independent t-test (scipy.stats.ttest_ind)</w:t>
       </w:r>
     </w:p>
     <w:p>
@@ -997,38 +907,7 @@
           <w:sz w:val="28"/>
           <w:szCs w:val="28"/>
         </w:rPr>
-        <w:t>Mann-Whitney U Test (</w:t>
-      </w:r>
-      <w:proofErr w:type="spellStart"/>
-      <w:proofErr w:type="gramStart"/>
-      <w:r>
-        <w:rPr>
-          <w:rFonts w:ascii="Times New Roman" w:hAnsi="Times New Roman" w:cs="Times New Roman"/>
-          <w:kern w:val="0"/>
-          <w:sz w:val="28"/>
-          <w:szCs w:val="28"/>
-        </w:rPr>
-        <w:t>scipy.stats</w:t>
-      </w:r>
-      <w:proofErr w:type="gramEnd"/>
-      <w:r>
-        <w:rPr>
-          <w:rFonts w:ascii="Times New Roman" w:hAnsi="Times New Roman" w:cs="Times New Roman"/>
-          <w:kern w:val="0"/>
-          <w:sz w:val="28"/>
-          <w:szCs w:val="28"/>
-        </w:rPr>
-        <w:t>.mannwhitneyu</w:t>
-      </w:r>
-      <w:proofErr w:type="spellEnd"/>
-      <w:r>
-        <w:rPr>
-          <w:rFonts w:ascii="Times New Roman" w:hAnsi="Times New Roman" w:cs="Times New Roman"/>
-          <w:kern w:val="0"/>
-          <w:sz w:val="28"/>
-          <w:szCs w:val="28"/>
-        </w:rPr>
-        <w:t>)</w:t>
+        <w:t>Mann-Whitney U Test (scipy.stats.mannwhitneyu)</w:t>
       </w:r>
     </w:p>
     <w:p>
@@ -1147,38 +1026,7 @@
           <w:sz w:val="28"/>
           <w:szCs w:val="28"/>
         </w:rPr>
-        <w:t>ANOVA (</w:t>
-      </w:r>
-      <w:proofErr w:type="spellStart"/>
-      <w:proofErr w:type="gramStart"/>
-      <w:r>
-        <w:rPr>
-          <w:rFonts w:ascii="Times New Roman" w:hAnsi="Times New Roman" w:cs="Times New Roman"/>
-          <w:kern w:val="0"/>
-          <w:sz w:val="28"/>
-          <w:szCs w:val="28"/>
-        </w:rPr>
-        <w:t>scipy.stats</w:t>
-      </w:r>
-      <w:proofErr w:type="gramEnd"/>
-      <w:r>
-        <w:rPr>
-          <w:rFonts w:ascii="Times New Roman" w:hAnsi="Times New Roman" w:cs="Times New Roman"/>
-          <w:kern w:val="0"/>
-          <w:sz w:val="28"/>
-          <w:szCs w:val="28"/>
-        </w:rPr>
-        <w:t>.f_oneway</w:t>
-      </w:r>
-      <w:proofErr w:type="spellEnd"/>
-      <w:r>
-        <w:rPr>
-          <w:rFonts w:ascii="Times New Roman" w:hAnsi="Times New Roman" w:cs="Times New Roman"/>
-          <w:kern w:val="0"/>
-          <w:sz w:val="28"/>
-          <w:szCs w:val="28"/>
-        </w:rPr>
-        <w:t>)</w:t>
+        <w:t>ANOVA (scipy.stats.f_oneway)</w:t>
       </w:r>
     </w:p>
     <w:p>
@@ -1272,38 +1120,7 @@
           <w:szCs w:val="28"/>
         </w:rPr>
         <w:lastRenderedPageBreak/>
-        <w:t>Kruskal-Wallis H Test (</w:t>
-      </w:r>
-      <w:proofErr w:type="spellStart"/>
-      <w:proofErr w:type="gramStart"/>
-      <w:r>
-        <w:rPr>
-          <w:rFonts w:ascii="Times New Roman" w:hAnsi="Times New Roman" w:cs="Times New Roman"/>
-          <w:kern w:val="0"/>
-          <w:sz w:val="28"/>
-          <w:szCs w:val="28"/>
-        </w:rPr>
-        <w:t>scipy.stats</w:t>
-      </w:r>
-      <w:proofErr w:type="gramEnd"/>
-      <w:r>
-        <w:rPr>
-          <w:rFonts w:ascii="Times New Roman" w:hAnsi="Times New Roman" w:cs="Times New Roman"/>
-          <w:kern w:val="0"/>
-          <w:sz w:val="28"/>
-          <w:szCs w:val="28"/>
-        </w:rPr>
-        <w:t>.kruskal</w:t>
-      </w:r>
-      <w:proofErr w:type="spellEnd"/>
-      <w:r>
-        <w:rPr>
-          <w:rFonts w:ascii="Times New Roman" w:hAnsi="Times New Roman" w:cs="Times New Roman"/>
-          <w:kern w:val="0"/>
-          <w:sz w:val="28"/>
-          <w:szCs w:val="28"/>
-        </w:rPr>
-        <w:t>)</w:t>
+        <w:t>Kruskal-Wallis H Test (scipy.stats.kruskal)</w:t>
       </w:r>
     </w:p>
     <w:p>
@@ -1425,27 +1242,7 @@
           <w:sz w:val="28"/>
           <w:szCs w:val="28"/>
         </w:rPr>
-        <w:t>Chi-Square Test of Independence (</w:t>
-      </w:r>
-      <w:proofErr w:type="gramStart"/>
-      <w:r>
-        <w:rPr>
-          <w:rFonts w:ascii="Times New Roman" w:hAnsi="Times New Roman" w:cs="Times New Roman"/>
-          <w:kern w:val="0"/>
-          <w:sz w:val="28"/>
-          <w:szCs w:val="28"/>
-        </w:rPr>
-        <w:t>scipy.stats</w:t>
-      </w:r>
-      <w:proofErr w:type="gramEnd"/>
-      <w:r>
-        <w:rPr>
-          <w:rFonts w:ascii="Times New Roman" w:hAnsi="Times New Roman" w:cs="Times New Roman"/>
-          <w:kern w:val="0"/>
-          <w:sz w:val="28"/>
-          <w:szCs w:val="28"/>
-        </w:rPr>
-        <w:t>.chi2_contingency)</w:t>
+        <w:t>Chi-Square Test of Independence (scipy.stats.chi2_contingency)</w:t>
       </w:r>
     </w:p>
     <w:p>
@@ -1555,27 +1352,7 @@
           <w:sz w:val="28"/>
           <w:szCs w:val="28"/>
         </w:rPr>
-        <w:t>Kolmogorov-Smirnov Test (</w:t>
-      </w:r>
-      <w:proofErr w:type="gramStart"/>
-      <w:r>
-        <w:rPr>
-          <w:rFonts w:ascii="Times New Roman" w:hAnsi="Times New Roman" w:cs="Times New Roman"/>
-          <w:kern w:val="0"/>
-          <w:sz w:val="28"/>
-          <w:szCs w:val="28"/>
-        </w:rPr>
-        <w:t>scipy.stats</w:t>
-      </w:r>
-      <w:proofErr w:type="gramEnd"/>
-      <w:r>
-        <w:rPr>
-          <w:rFonts w:ascii="Times New Roman" w:hAnsi="Times New Roman" w:cs="Times New Roman"/>
-          <w:kern w:val="0"/>
-          <w:sz w:val="28"/>
-          <w:szCs w:val="28"/>
-        </w:rPr>
-        <w:t>.ks_2samp)</w:t>
+        <w:t>Kolmogorov-Smirnov Test (scipy.stats.ks_2samp)</w:t>
       </w:r>
     </w:p>
     <w:p>
@@ -1683,38 +1460,7 @@
           <w:sz w:val="28"/>
           <w:szCs w:val="28"/>
         </w:rPr>
-        <w:t>Shapiro-Wilk Test (</w:t>
-      </w:r>
-      <w:proofErr w:type="spellStart"/>
-      <w:proofErr w:type="gramStart"/>
-      <w:r>
-        <w:rPr>
-          <w:rFonts w:ascii="Times New Roman" w:hAnsi="Times New Roman" w:cs="Times New Roman"/>
-          <w:kern w:val="0"/>
-          <w:sz w:val="28"/>
-          <w:szCs w:val="28"/>
-        </w:rPr>
-        <w:t>scipy.stats</w:t>
-      </w:r>
-      <w:proofErr w:type="gramEnd"/>
-      <w:r>
-        <w:rPr>
-          <w:rFonts w:ascii="Times New Roman" w:hAnsi="Times New Roman" w:cs="Times New Roman"/>
-          <w:kern w:val="0"/>
-          <w:sz w:val="28"/>
-          <w:szCs w:val="28"/>
-        </w:rPr>
-        <w:t>.shapiro</w:t>
-      </w:r>
-      <w:proofErr w:type="spellEnd"/>
-      <w:r>
-        <w:rPr>
-          <w:rFonts w:ascii="Times New Roman" w:hAnsi="Times New Roman" w:cs="Times New Roman"/>
-          <w:kern w:val="0"/>
-          <w:sz w:val="28"/>
-          <w:szCs w:val="28"/>
-        </w:rPr>
-        <w:t>)</w:t>
+        <w:t>Shapiro-Wilk Test (scipy.stats.shapiro)</w:t>
       </w:r>
     </w:p>
     <w:p>
@@ -1818,27 +1564,7 @@
           <w:sz w:val="28"/>
           <w:szCs w:val="28"/>
         </w:rPr>
-        <w:t>Autocorrelation (</w:t>
-      </w:r>
-      <w:proofErr w:type="spellStart"/>
-      <w:r>
-        <w:rPr>
-          <w:rFonts w:ascii="Times New Roman" w:hAnsi="Times New Roman" w:cs="Times New Roman"/>
-          <w:kern w:val="0"/>
-          <w:sz w:val="28"/>
-          <w:szCs w:val="28"/>
-        </w:rPr>
-        <w:t>statsmodels.tsa.stattools.acf</w:t>
-      </w:r>
-      <w:proofErr w:type="spellEnd"/>
-      <w:r>
-        <w:rPr>
-          <w:rFonts w:ascii="Times New Roman" w:hAnsi="Times New Roman" w:cs="Times New Roman"/>
-          <w:kern w:val="0"/>
-          <w:sz w:val="28"/>
-          <w:szCs w:val="28"/>
-        </w:rPr>
-        <w:t>) (not SciPy but often used alongside)</w:t>
+        <w:t>Autocorrelation (statsmodels.tsa.stattools.acf) (not SciPy but often used alongside)</w:t>
       </w:r>
     </w:p>
     <w:p>
@@ -1944,38 +1670,7 @@
           <w:sz w:val="28"/>
           <w:szCs w:val="28"/>
         </w:rPr>
-        <w:t>Levene’s Test (</w:t>
-      </w:r>
-      <w:proofErr w:type="spellStart"/>
-      <w:proofErr w:type="gramStart"/>
-      <w:r>
-        <w:rPr>
-          <w:rFonts w:ascii="Times New Roman" w:hAnsi="Times New Roman" w:cs="Times New Roman"/>
-          <w:kern w:val="0"/>
-          <w:sz w:val="28"/>
-          <w:szCs w:val="28"/>
-        </w:rPr>
-        <w:t>scipy.stats</w:t>
-      </w:r>
-      <w:proofErr w:type="gramEnd"/>
-      <w:r>
-        <w:rPr>
-          <w:rFonts w:ascii="Times New Roman" w:hAnsi="Times New Roman" w:cs="Times New Roman"/>
-          <w:kern w:val="0"/>
-          <w:sz w:val="28"/>
-          <w:szCs w:val="28"/>
-        </w:rPr>
-        <w:t>.levene</w:t>
-      </w:r>
-      <w:proofErr w:type="spellEnd"/>
-      <w:r>
-        <w:rPr>
-          <w:rFonts w:ascii="Times New Roman" w:hAnsi="Times New Roman" w:cs="Times New Roman"/>
-          <w:kern w:val="0"/>
-          <w:sz w:val="28"/>
-          <w:szCs w:val="28"/>
-        </w:rPr>
-        <w:t>)</w:t>
+        <w:t>Levene’s Test (scipy.stats.levene)</w:t>
       </w:r>
     </w:p>
     <w:p>
@@ -2053,38 +1748,7 @@
           <w:szCs w:val="28"/>
         </w:rPr>
         <w:lastRenderedPageBreak/>
-        <w:t>Durbin-Watson Test (</w:t>
-      </w:r>
-      <w:proofErr w:type="spellStart"/>
-      <w:proofErr w:type="gramStart"/>
-      <w:r>
-        <w:rPr>
-          <w:rFonts w:ascii="Times New Roman" w:hAnsi="Times New Roman" w:cs="Times New Roman"/>
-          <w:kern w:val="0"/>
-          <w:sz w:val="28"/>
-          <w:szCs w:val="28"/>
-        </w:rPr>
-        <w:t>statsmodels.stats</w:t>
-      </w:r>
-      <w:proofErr w:type="gramEnd"/>
-      <w:r>
-        <w:rPr>
-          <w:rFonts w:ascii="Times New Roman" w:hAnsi="Times New Roman" w:cs="Times New Roman"/>
-          <w:kern w:val="0"/>
-          <w:sz w:val="28"/>
-          <w:szCs w:val="28"/>
-        </w:rPr>
-        <w:t>.stattools.durbin_watson</w:t>
-      </w:r>
-      <w:proofErr w:type="spellEnd"/>
-      <w:r>
-        <w:rPr>
-          <w:rFonts w:ascii="Times New Roman" w:hAnsi="Times New Roman" w:cs="Times New Roman"/>
-          <w:kern w:val="0"/>
-          <w:sz w:val="28"/>
-          <w:szCs w:val="28"/>
-        </w:rPr>
-        <w:t>) (not SciPy)</w:t>
+        <w:t>Durbin-Watson Test (statsmodels.stats.stattools.durbin_watson) (not SciPy)</w:t>
       </w:r>
     </w:p>
     <w:p>
@@ -2188,38 +1852,7 @@
           <w:sz w:val="28"/>
           <w:szCs w:val="28"/>
         </w:rPr>
-        <w:t>Grubbs’ Test (</w:t>
-      </w:r>
-      <w:proofErr w:type="spellStart"/>
-      <w:proofErr w:type="gramStart"/>
-      <w:r>
-        <w:rPr>
-          <w:rFonts w:ascii="Times New Roman" w:hAnsi="Times New Roman" w:cs="Times New Roman"/>
-          <w:kern w:val="0"/>
-          <w:sz w:val="28"/>
-          <w:szCs w:val="28"/>
-        </w:rPr>
-        <w:t>scipy.stats</w:t>
-      </w:r>
-      <w:proofErr w:type="gramEnd"/>
-      <w:r>
-        <w:rPr>
-          <w:rFonts w:ascii="Times New Roman" w:hAnsi="Times New Roman" w:cs="Times New Roman"/>
-          <w:kern w:val="0"/>
-          <w:sz w:val="28"/>
-          <w:szCs w:val="28"/>
-        </w:rPr>
-        <w:t>.grubbs.test</w:t>
-      </w:r>
-      <w:proofErr w:type="spellEnd"/>
-      <w:r>
-        <w:rPr>
-          <w:rFonts w:ascii="Times New Roman" w:hAnsi="Times New Roman" w:cs="Times New Roman"/>
-          <w:kern w:val="0"/>
-          <w:sz w:val="28"/>
-          <w:szCs w:val="28"/>
-        </w:rPr>
-        <w:t>) (Requires external package)</w:t>
+        <w:t>Grubbs’ Test (scipy.stats.grubbs.test) (Requires external package)</w:t>
       </w:r>
     </w:p>
     <w:p>
@@ -2313,38 +1946,7 @@
           <w:sz w:val="28"/>
           <w:szCs w:val="28"/>
         </w:rPr>
-        <w:t>Z-Score (</w:t>
-      </w:r>
-      <w:proofErr w:type="spellStart"/>
-      <w:proofErr w:type="gramStart"/>
-      <w:r>
-        <w:rPr>
-          <w:rFonts w:ascii="Times New Roman" w:hAnsi="Times New Roman" w:cs="Times New Roman"/>
-          <w:kern w:val="0"/>
-          <w:sz w:val="28"/>
-          <w:szCs w:val="28"/>
-        </w:rPr>
-        <w:t>scipy.stats</w:t>
-      </w:r>
-      <w:proofErr w:type="gramEnd"/>
-      <w:r>
-        <w:rPr>
-          <w:rFonts w:ascii="Times New Roman" w:hAnsi="Times New Roman" w:cs="Times New Roman"/>
-          <w:kern w:val="0"/>
-          <w:sz w:val="28"/>
-          <w:szCs w:val="28"/>
-        </w:rPr>
-        <w:t>.zscore</w:t>
-      </w:r>
-      <w:proofErr w:type="spellEnd"/>
-      <w:r>
-        <w:rPr>
-          <w:rFonts w:ascii="Times New Roman" w:hAnsi="Times New Roman" w:cs="Times New Roman"/>
-          <w:kern w:val="0"/>
-          <w:sz w:val="28"/>
-          <w:szCs w:val="28"/>
-        </w:rPr>
-        <w:t>)</w:t>
+        <w:t>Z-Score (scipy.stats.zscore)</w:t>
       </w:r>
     </w:p>
     <w:p>
@@ -2466,29 +2068,7 @@
           <w:sz w:val="28"/>
           <w:szCs w:val="28"/>
         </w:rPr>
-        <w:t>Kaplan-Meier Estimator (</w:t>
-      </w:r>
-      <w:proofErr w:type="spellStart"/>
-      <w:proofErr w:type="gramStart"/>
-      <w:r>
-        <w:rPr>
-          <w:rFonts w:ascii="Times New Roman" w:hAnsi="Times New Roman" w:cs="Times New Roman"/>
-          <w:kern w:val="0"/>
-          <w:sz w:val="28"/>
-          <w:szCs w:val="28"/>
-        </w:rPr>
-        <w:t>lifelines.KaplanMeierFitter</w:t>
-      </w:r>
-      <w:proofErr w:type="spellEnd"/>
-      <w:proofErr w:type="gramEnd"/>
-      <w:r>
-        <w:rPr>
-          <w:rFonts w:ascii="Times New Roman" w:hAnsi="Times New Roman" w:cs="Times New Roman"/>
-          <w:kern w:val="0"/>
-          <w:sz w:val="28"/>
-          <w:szCs w:val="28"/>
-        </w:rPr>
-        <w:t>) (Requires lifelines package)</w:t>
+        <w:t>Kaplan-Meier Estimator (lifelines.KaplanMeierFitter) (Requires lifelines package)</w:t>
       </w:r>
     </w:p>
     <w:p>
@@ -2553,27 +2133,7 @@
           <w:sz w:val="28"/>
           <w:szCs w:val="28"/>
         </w:rPr>
-        <w:t xml:space="preserve">Example: How does the probability of a car </w:t>
-      </w:r>
-      <w:proofErr w:type="gramStart"/>
-      <w:r>
-        <w:rPr>
-          <w:rFonts w:ascii="Times New Roman" w:hAnsi="Times New Roman" w:cs="Times New Roman"/>
-          <w:kern w:val="0"/>
-          <w:sz w:val="28"/>
-          <w:szCs w:val="28"/>
-        </w:rPr>
-        <w:t>breaking</w:t>
-      </w:r>
-      <w:proofErr w:type="gramEnd"/>
-      <w:r>
-        <w:rPr>
-          <w:rFonts w:ascii="Times New Roman" w:hAnsi="Times New Roman" w:cs="Times New Roman"/>
-          <w:kern w:val="0"/>
-          <w:sz w:val="28"/>
-          <w:szCs w:val="28"/>
-        </w:rPr>
-        <w:t xml:space="preserve"> down change with mileage?</w:t>
+        <w:t>Example: How does the probability of a car breaking down change with mileage?</w:t>
       </w:r>
     </w:p>
     <w:p>
@@ -3753,6 +3313,12 @@
         </w:rPr>
         <w:t>1. Occupation vs Car Ownership (Ownership dataset)</w:t>
       </w:r>
+      <w:r>
+        <w:rPr>
+          <w:lang w:val="hr-HR"/>
+        </w:rPr>
+        <w:t xml:space="preserve"> DONE</w:t>
+      </w:r>
     </w:p>
     <w:p>
       <w:pPr>
@@ -3812,6 +3378,12 @@
         </w:rPr>
         <w:t>2. Finance Status, Car Ownership, and Years of Employment</w:t>
       </w:r>
+      <w:r>
+        <w:rPr>
+          <w:lang w:val="hr-HR"/>
+        </w:rPr>
+        <w:t xml:space="preserve"> DONE (not with anova but two separate t-tests)</w:t>
+      </w:r>
     </w:p>
     <w:p>
       <w:pPr>
@@ -3836,6 +3408,7 @@
         <w:rPr>
           <w:lang w:val="hr-HR"/>
         </w:rPr>
+        <w:lastRenderedPageBreak/>
         <w:t>- Why: Tests the effect of two categorical variables (finance status and car ownership) on a continuous variable (years of employment)</w:t>
       </w:r>
     </w:p>
@@ -3849,7 +3422,6 @@
         <w:rPr>
           <w:lang w:val="hr-HR"/>
         </w:rPr>
-        <w:lastRenderedPageBreak/>
         <w:t>- Can determine if employment years significantly differ across finance status and car ownership groups</w:t>
       </w:r>
     </w:p>
@@ -4172,7 +3744,6 @@
         <w:rPr>
           <w:lang w:val="hr-HR"/>
         </w:rPr>
-        <w:lastRenderedPageBreak/>
         <w:t>9. Gender vs Body Style Preference</w:t>
       </w:r>
     </w:p>

</xml_diff>

<commit_message>
ownership statistical analysis done, starting with sales
</commit_message>
<xml_diff>
--- a/docs/Projekt_skriptni_dokument.docx
+++ b/docs/Projekt_skriptni_dokument.docx
@@ -598,7 +598,25 @@
           <w:sz w:val="28"/>
           <w:szCs w:val="28"/>
         </w:rPr>
-        <w:t>Pearson Correlation Coefficient (scipy.stats.pearsonr)</w:t>
+        <w:t>Pearson Correlation Coefficient (</w:t>
+      </w:r>
+      <w:proofErr w:type="spellStart"/>
+      <w:r>
+        <w:rPr>
+          <w:rFonts w:ascii="Times New Roman" w:hAnsi="Times New Roman" w:cs="Times New Roman"/>
+          <w:sz w:val="28"/>
+          <w:szCs w:val="28"/>
+        </w:rPr>
+        <w:t>scipy.stats.pearsonr</w:t>
+      </w:r>
+      <w:proofErr w:type="spellEnd"/>
+      <w:r>
+        <w:rPr>
+          <w:rFonts w:ascii="Times New Roman" w:hAnsi="Times New Roman" w:cs="Times New Roman"/>
+          <w:sz w:val="28"/>
+          <w:szCs w:val="28"/>
+        </w:rPr>
+        <w:t>)</w:t>
       </w:r>
     </w:p>
     <w:p>
@@ -676,7 +694,27 @@
           <w:sz w:val="28"/>
           <w:szCs w:val="28"/>
         </w:rPr>
-        <w:t>Spearman Rank Correlation (scipy.stats.spearmanr)</w:t>
+        <w:t>Spearman Rank Correlation (</w:t>
+      </w:r>
+      <w:proofErr w:type="spellStart"/>
+      <w:r>
+        <w:rPr>
+          <w:rFonts w:ascii="Times New Roman" w:hAnsi="Times New Roman" w:cs="Times New Roman"/>
+          <w:kern w:val="0"/>
+          <w:sz w:val="28"/>
+          <w:szCs w:val="28"/>
+        </w:rPr>
+        <w:t>scipy.stats.spearmanr</w:t>
+      </w:r>
+      <w:proofErr w:type="spellEnd"/>
+      <w:r>
+        <w:rPr>
+          <w:rFonts w:ascii="Times New Roman" w:hAnsi="Times New Roman" w:cs="Times New Roman"/>
+          <w:kern w:val="0"/>
+          <w:sz w:val="28"/>
+          <w:szCs w:val="28"/>
+        </w:rPr>
+        <w:t>)</w:t>
       </w:r>
     </w:p>
     <w:p>
@@ -797,7 +835,27 @@
           <w:sz w:val="28"/>
           <w:szCs w:val="28"/>
         </w:rPr>
-        <w:t>Independent t-test (scipy.stats.ttest_ind)</w:t>
+        <w:t>Independent t-test (</w:t>
+      </w:r>
+      <w:proofErr w:type="spellStart"/>
+      <w:r>
+        <w:rPr>
+          <w:rFonts w:ascii="Times New Roman" w:hAnsi="Times New Roman" w:cs="Times New Roman"/>
+          <w:kern w:val="0"/>
+          <w:sz w:val="28"/>
+          <w:szCs w:val="28"/>
+        </w:rPr>
+        <w:t>scipy.stats.ttest_ind</w:t>
+      </w:r>
+      <w:proofErr w:type="spellEnd"/>
+      <w:r>
+        <w:rPr>
+          <w:rFonts w:ascii="Times New Roman" w:hAnsi="Times New Roman" w:cs="Times New Roman"/>
+          <w:kern w:val="0"/>
+          <w:sz w:val="28"/>
+          <w:szCs w:val="28"/>
+        </w:rPr>
+        <w:t>)</w:t>
       </w:r>
     </w:p>
     <w:p>
@@ -907,7 +965,27 @@
           <w:sz w:val="28"/>
           <w:szCs w:val="28"/>
         </w:rPr>
-        <w:t>Mann-Whitney U Test (scipy.stats.mannwhitneyu)</w:t>
+        <w:t>Mann-Whitney U Test (</w:t>
+      </w:r>
+      <w:proofErr w:type="spellStart"/>
+      <w:r>
+        <w:rPr>
+          <w:rFonts w:ascii="Times New Roman" w:hAnsi="Times New Roman" w:cs="Times New Roman"/>
+          <w:kern w:val="0"/>
+          <w:sz w:val="28"/>
+          <w:szCs w:val="28"/>
+        </w:rPr>
+        <w:t>scipy.stats.mannwhitneyu</w:t>
+      </w:r>
+      <w:proofErr w:type="spellEnd"/>
+      <w:r>
+        <w:rPr>
+          <w:rFonts w:ascii="Times New Roman" w:hAnsi="Times New Roman" w:cs="Times New Roman"/>
+          <w:kern w:val="0"/>
+          <w:sz w:val="28"/>
+          <w:szCs w:val="28"/>
+        </w:rPr>
+        <w:t>)</w:t>
       </w:r>
     </w:p>
     <w:p>
@@ -1026,7 +1104,27 @@
           <w:sz w:val="28"/>
           <w:szCs w:val="28"/>
         </w:rPr>
-        <w:t>ANOVA (scipy.stats.f_oneway)</w:t>
+        <w:t>ANOVA (</w:t>
+      </w:r>
+      <w:proofErr w:type="spellStart"/>
+      <w:r>
+        <w:rPr>
+          <w:rFonts w:ascii="Times New Roman" w:hAnsi="Times New Roman" w:cs="Times New Roman"/>
+          <w:kern w:val="0"/>
+          <w:sz w:val="28"/>
+          <w:szCs w:val="28"/>
+        </w:rPr>
+        <w:t>scipy.stats.f_oneway</w:t>
+      </w:r>
+      <w:proofErr w:type="spellEnd"/>
+      <w:r>
+        <w:rPr>
+          <w:rFonts w:ascii="Times New Roman" w:hAnsi="Times New Roman" w:cs="Times New Roman"/>
+          <w:kern w:val="0"/>
+          <w:sz w:val="28"/>
+          <w:szCs w:val="28"/>
+        </w:rPr>
+        <w:t>)</w:t>
       </w:r>
     </w:p>
     <w:p>
@@ -1120,7 +1218,27 @@
           <w:szCs w:val="28"/>
         </w:rPr>
         <w:lastRenderedPageBreak/>
-        <w:t>Kruskal-Wallis H Test (scipy.stats.kruskal)</w:t>
+        <w:t>Kruskal-Wallis H Test (</w:t>
+      </w:r>
+      <w:proofErr w:type="spellStart"/>
+      <w:r>
+        <w:rPr>
+          <w:rFonts w:ascii="Times New Roman" w:hAnsi="Times New Roman" w:cs="Times New Roman"/>
+          <w:kern w:val="0"/>
+          <w:sz w:val="28"/>
+          <w:szCs w:val="28"/>
+        </w:rPr>
+        <w:t>scipy.stats.kruskal</w:t>
+      </w:r>
+      <w:proofErr w:type="spellEnd"/>
+      <w:r>
+        <w:rPr>
+          <w:rFonts w:ascii="Times New Roman" w:hAnsi="Times New Roman" w:cs="Times New Roman"/>
+          <w:kern w:val="0"/>
+          <w:sz w:val="28"/>
+          <w:szCs w:val="28"/>
+        </w:rPr>
+        <w:t>)</w:t>
       </w:r>
     </w:p>
     <w:p>
@@ -1460,7 +1578,27 @@
           <w:sz w:val="28"/>
           <w:szCs w:val="28"/>
         </w:rPr>
-        <w:t>Shapiro-Wilk Test (scipy.stats.shapiro)</w:t>
+        <w:t>Shapiro-Wilk Test (</w:t>
+      </w:r>
+      <w:proofErr w:type="spellStart"/>
+      <w:r>
+        <w:rPr>
+          <w:rFonts w:ascii="Times New Roman" w:hAnsi="Times New Roman" w:cs="Times New Roman"/>
+          <w:kern w:val="0"/>
+          <w:sz w:val="28"/>
+          <w:szCs w:val="28"/>
+        </w:rPr>
+        <w:t>scipy.stats.shapiro</w:t>
+      </w:r>
+      <w:proofErr w:type="spellEnd"/>
+      <w:r>
+        <w:rPr>
+          <w:rFonts w:ascii="Times New Roman" w:hAnsi="Times New Roman" w:cs="Times New Roman"/>
+          <w:kern w:val="0"/>
+          <w:sz w:val="28"/>
+          <w:szCs w:val="28"/>
+        </w:rPr>
+        <w:t>)</w:t>
       </w:r>
     </w:p>
     <w:p>
@@ -1564,7 +1702,27 @@
           <w:sz w:val="28"/>
           <w:szCs w:val="28"/>
         </w:rPr>
-        <w:t>Autocorrelation (statsmodels.tsa.stattools.acf) (not SciPy but often used alongside)</w:t>
+        <w:t>Autocorrelation (</w:t>
+      </w:r>
+      <w:proofErr w:type="spellStart"/>
+      <w:r>
+        <w:rPr>
+          <w:rFonts w:ascii="Times New Roman" w:hAnsi="Times New Roman" w:cs="Times New Roman"/>
+          <w:kern w:val="0"/>
+          <w:sz w:val="28"/>
+          <w:szCs w:val="28"/>
+        </w:rPr>
+        <w:t>statsmodels.tsa.stattools.acf</w:t>
+      </w:r>
+      <w:proofErr w:type="spellEnd"/>
+      <w:r>
+        <w:rPr>
+          <w:rFonts w:ascii="Times New Roman" w:hAnsi="Times New Roman" w:cs="Times New Roman"/>
+          <w:kern w:val="0"/>
+          <w:sz w:val="28"/>
+          <w:szCs w:val="28"/>
+        </w:rPr>
+        <w:t>) (not SciPy but often used alongside)</w:t>
       </w:r>
     </w:p>
     <w:p>
@@ -1670,7 +1828,27 @@
           <w:sz w:val="28"/>
           <w:szCs w:val="28"/>
         </w:rPr>
-        <w:t>Levene’s Test (scipy.stats.levene)</w:t>
+        <w:t>Levene’s Test (</w:t>
+      </w:r>
+      <w:proofErr w:type="spellStart"/>
+      <w:r>
+        <w:rPr>
+          <w:rFonts w:ascii="Times New Roman" w:hAnsi="Times New Roman" w:cs="Times New Roman"/>
+          <w:kern w:val="0"/>
+          <w:sz w:val="28"/>
+          <w:szCs w:val="28"/>
+        </w:rPr>
+        <w:t>scipy.stats.levene</w:t>
+      </w:r>
+      <w:proofErr w:type="spellEnd"/>
+      <w:r>
+        <w:rPr>
+          <w:rFonts w:ascii="Times New Roman" w:hAnsi="Times New Roman" w:cs="Times New Roman"/>
+          <w:kern w:val="0"/>
+          <w:sz w:val="28"/>
+          <w:szCs w:val="28"/>
+        </w:rPr>
+        <w:t>)</w:t>
       </w:r>
     </w:p>
     <w:p>
@@ -1748,7 +1926,27 @@
           <w:szCs w:val="28"/>
         </w:rPr>
         <w:lastRenderedPageBreak/>
-        <w:t>Durbin-Watson Test (statsmodels.stats.stattools.durbin_watson) (not SciPy)</w:t>
+        <w:t>Durbin-Watson Test (</w:t>
+      </w:r>
+      <w:proofErr w:type="spellStart"/>
+      <w:r>
+        <w:rPr>
+          <w:rFonts w:ascii="Times New Roman" w:hAnsi="Times New Roman" w:cs="Times New Roman"/>
+          <w:kern w:val="0"/>
+          <w:sz w:val="28"/>
+          <w:szCs w:val="28"/>
+        </w:rPr>
+        <w:t>statsmodels.stats.stattools.durbin_watson</w:t>
+      </w:r>
+      <w:proofErr w:type="spellEnd"/>
+      <w:r>
+        <w:rPr>
+          <w:rFonts w:ascii="Times New Roman" w:hAnsi="Times New Roman" w:cs="Times New Roman"/>
+          <w:kern w:val="0"/>
+          <w:sz w:val="28"/>
+          <w:szCs w:val="28"/>
+        </w:rPr>
+        <w:t>) (not SciPy)</w:t>
       </w:r>
     </w:p>
     <w:p>
@@ -1852,7 +2050,27 @@
           <w:sz w:val="28"/>
           <w:szCs w:val="28"/>
         </w:rPr>
-        <w:t>Grubbs’ Test (scipy.stats.grubbs.test) (Requires external package)</w:t>
+        <w:t>Grubbs’ Test (</w:t>
+      </w:r>
+      <w:proofErr w:type="spellStart"/>
+      <w:r>
+        <w:rPr>
+          <w:rFonts w:ascii="Times New Roman" w:hAnsi="Times New Roman" w:cs="Times New Roman"/>
+          <w:kern w:val="0"/>
+          <w:sz w:val="28"/>
+          <w:szCs w:val="28"/>
+        </w:rPr>
+        <w:t>scipy.stats.grubbs.test</w:t>
+      </w:r>
+      <w:proofErr w:type="spellEnd"/>
+      <w:r>
+        <w:rPr>
+          <w:rFonts w:ascii="Times New Roman" w:hAnsi="Times New Roman" w:cs="Times New Roman"/>
+          <w:kern w:val="0"/>
+          <w:sz w:val="28"/>
+          <w:szCs w:val="28"/>
+        </w:rPr>
+        <w:t>) (Requires external package)</w:t>
       </w:r>
     </w:p>
     <w:p>
@@ -1946,7 +2164,27 @@
           <w:sz w:val="28"/>
           <w:szCs w:val="28"/>
         </w:rPr>
-        <w:t>Z-Score (scipy.stats.zscore)</w:t>
+        <w:t>Z-Score (</w:t>
+      </w:r>
+      <w:proofErr w:type="spellStart"/>
+      <w:r>
+        <w:rPr>
+          <w:rFonts w:ascii="Times New Roman" w:hAnsi="Times New Roman" w:cs="Times New Roman"/>
+          <w:kern w:val="0"/>
+          <w:sz w:val="28"/>
+          <w:szCs w:val="28"/>
+        </w:rPr>
+        <w:t>scipy.stats.zscore</w:t>
+      </w:r>
+      <w:proofErr w:type="spellEnd"/>
+      <w:r>
+        <w:rPr>
+          <w:rFonts w:ascii="Times New Roman" w:hAnsi="Times New Roman" w:cs="Times New Roman"/>
+          <w:kern w:val="0"/>
+          <w:sz w:val="28"/>
+          <w:szCs w:val="28"/>
+        </w:rPr>
+        <w:t>)</w:t>
       </w:r>
     </w:p>
     <w:p>
@@ -2068,7 +2306,27 @@
           <w:sz w:val="28"/>
           <w:szCs w:val="28"/>
         </w:rPr>
-        <w:t>Kaplan-Meier Estimator (lifelines.KaplanMeierFitter) (Requires lifelines package)</w:t>
+        <w:t>Kaplan-Meier Estimator (</w:t>
+      </w:r>
+      <w:proofErr w:type="spellStart"/>
+      <w:r>
+        <w:rPr>
+          <w:rFonts w:ascii="Times New Roman" w:hAnsi="Times New Roman" w:cs="Times New Roman"/>
+          <w:kern w:val="0"/>
+          <w:sz w:val="28"/>
+          <w:szCs w:val="28"/>
+        </w:rPr>
+        <w:t>lifelines.KaplanMeierFitter</w:t>
+      </w:r>
+      <w:proofErr w:type="spellEnd"/>
+      <w:r>
+        <w:rPr>
+          <w:rFonts w:ascii="Times New Roman" w:hAnsi="Times New Roman" w:cs="Times New Roman"/>
+          <w:kern w:val="0"/>
+          <w:sz w:val="28"/>
+          <w:szCs w:val="28"/>
+        </w:rPr>
+        <w:t>) (Requires lifelines package)</w:t>
       </w:r>
     </w:p>
     <w:p>
@@ -3444,6 +3702,12 @@
         </w:rPr>
         <w:t>3. Number of Children vs Car Ownership</w:t>
       </w:r>
+      <w:r>
+        <w:rPr>
+          <w:lang w:val="hr-HR"/>
+        </w:rPr>
+        <w:t xml:space="preserve"> DONE</w:t>
+      </w:r>
     </w:p>
     <w:p>
       <w:pPr>
@@ -3489,6 +3753,12 @@
           <w:lang w:val="hr-HR"/>
         </w:rPr>
         <w:t>4. Annual Income vs Car Ownership</w:t>
+      </w:r>
+      <w:r>
+        <w:rPr>
+          <w:lang w:val="hr-HR"/>
+        </w:rPr>
+        <w:t xml:space="preserve"> DONE</w:t>
       </w:r>
     </w:p>
     <w:p>

</xml_diff>

<commit_message>
stat. tests for ownership and sales are done, need to see how results are going to be presented
</commit_message>
<xml_diff>
--- a/docs/Projekt_skriptni_dokument.docx
+++ b/docs/Projekt_skriptni_dokument.docx
@@ -601,13 +601,23 @@
         <w:t>Pearson Correlation Coefficient (</w:t>
       </w:r>
       <w:proofErr w:type="spellStart"/>
-      <w:r>
-        <w:rPr>
-          <w:rFonts w:ascii="Times New Roman" w:hAnsi="Times New Roman" w:cs="Times New Roman"/>
-          <w:sz w:val="28"/>
-          <w:szCs w:val="28"/>
-        </w:rPr>
-        <w:t>scipy.stats.pearsonr</w:t>
+      <w:proofErr w:type="gramStart"/>
+      <w:r>
+        <w:rPr>
+          <w:rFonts w:ascii="Times New Roman" w:hAnsi="Times New Roman" w:cs="Times New Roman"/>
+          <w:sz w:val="28"/>
+          <w:szCs w:val="28"/>
+        </w:rPr>
+        <w:t>scipy.stats</w:t>
+      </w:r>
+      <w:proofErr w:type="gramEnd"/>
+      <w:r>
+        <w:rPr>
+          <w:rFonts w:ascii="Times New Roman" w:hAnsi="Times New Roman" w:cs="Times New Roman"/>
+          <w:sz w:val="28"/>
+          <w:szCs w:val="28"/>
+        </w:rPr>
+        <w:t>.pearsonr</w:t>
       </w:r>
       <w:proofErr w:type="spellEnd"/>
       <w:r>
@@ -697,14 +707,25 @@
         <w:t>Spearman Rank Correlation (</w:t>
       </w:r>
       <w:proofErr w:type="spellStart"/>
-      <w:r>
-        <w:rPr>
-          <w:rFonts w:ascii="Times New Roman" w:hAnsi="Times New Roman" w:cs="Times New Roman"/>
-          <w:kern w:val="0"/>
-          <w:sz w:val="28"/>
-          <w:szCs w:val="28"/>
-        </w:rPr>
-        <w:t>scipy.stats.spearmanr</w:t>
+      <w:proofErr w:type="gramStart"/>
+      <w:r>
+        <w:rPr>
+          <w:rFonts w:ascii="Times New Roman" w:hAnsi="Times New Roman" w:cs="Times New Roman"/>
+          <w:kern w:val="0"/>
+          <w:sz w:val="28"/>
+          <w:szCs w:val="28"/>
+        </w:rPr>
+        <w:t>scipy.stats</w:t>
+      </w:r>
+      <w:proofErr w:type="gramEnd"/>
+      <w:r>
+        <w:rPr>
+          <w:rFonts w:ascii="Times New Roman" w:hAnsi="Times New Roman" w:cs="Times New Roman"/>
+          <w:kern w:val="0"/>
+          <w:sz w:val="28"/>
+          <w:szCs w:val="28"/>
+        </w:rPr>
+        <w:t>.spearmanr</w:t>
       </w:r>
       <w:proofErr w:type="spellEnd"/>
       <w:r>
@@ -838,14 +859,25 @@
         <w:t>Independent t-test (</w:t>
       </w:r>
       <w:proofErr w:type="spellStart"/>
-      <w:r>
-        <w:rPr>
-          <w:rFonts w:ascii="Times New Roman" w:hAnsi="Times New Roman" w:cs="Times New Roman"/>
-          <w:kern w:val="0"/>
-          <w:sz w:val="28"/>
-          <w:szCs w:val="28"/>
-        </w:rPr>
-        <w:t>scipy.stats.ttest_ind</w:t>
+      <w:proofErr w:type="gramStart"/>
+      <w:r>
+        <w:rPr>
+          <w:rFonts w:ascii="Times New Roman" w:hAnsi="Times New Roman" w:cs="Times New Roman"/>
+          <w:kern w:val="0"/>
+          <w:sz w:val="28"/>
+          <w:szCs w:val="28"/>
+        </w:rPr>
+        <w:t>scipy.stats</w:t>
+      </w:r>
+      <w:proofErr w:type="gramEnd"/>
+      <w:r>
+        <w:rPr>
+          <w:rFonts w:ascii="Times New Roman" w:hAnsi="Times New Roman" w:cs="Times New Roman"/>
+          <w:kern w:val="0"/>
+          <w:sz w:val="28"/>
+          <w:szCs w:val="28"/>
+        </w:rPr>
+        <w:t>.ttest_ind</w:t>
       </w:r>
       <w:proofErr w:type="spellEnd"/>
       <w:r>
@@ -968,14 +1000,25 @@
         <w:t>Mann-Whitney U Test (</w:t>
       </w:r>
       <w:proofErr w:type="spellStart"/>
-      <w:r>
-        <w:rPr>
-          <w:rFonts w:ascii="Times New Roman" w:hAnsi="Times New Roman" w:cs="Times New Roman"/>
-          <w:kern w:val="0"/>
-          <w:sz w:val="28"/>
-          <w:szCs w:val="28"/>
-        </w:rPr>
-        <w:t>scipy.stats.mannwhitneyu</w:t>
+      <w:proofErr w:type="gramStart"/>
+      <w:r>
+        <w:rPr>
+          <w:rFonts w:ascii="Times New Roman" w:hAnsi="Times New Roman" w:cs="Times New Roman"/>
+          <w:kern w:val="0"/>
+          <w:sz w:val="28"/>
+          <w:szCs w:val="28"/>
+        </w:rPr>
+        <w:t>scipy.stats</w:t>
+      </w:r>
+      <w:proofErr w:type="gramEnd"/>
+      <w:r>
+        <w:rPr>
+          <w:rFonts w:ascii="Times New Roman" w:hAnsi="Times New Roman" w:cs="Times New Roman"/>
+          <w:kern w:val="0"/>
+          <w:sz w:val="28"/>
+          <w:szCs w:val="28"/>
+        </w:rPr>
+        <w:t>.mannwhitneyu</w:t>
       </w:r>
       <w:proofErr w:type="spellEnd"/>
       <w:r>
@@ -1107,14 +1150,25 @@
         <w:t>ANOVA (</w:t>
       </w:r>
       <w:proofErr w:type="spellStart"/>
-      <w:r>
-        <w:rPr>
-          <w:rFonts w:ascii="Times New Roman" w:hAnsi="Times New Roman" w:cs="Times New Roman"/>
-          <w:kern w:val="0"/>
-          <w:sz w:val="28"/>
-          <w:szCs w:val="28"/>
-        </w:rPr>
-        <w:t>scipy.stats.f_oneway</w:t>
+      <w:proofErr w:type="gramStart"/>
+      <w:r>
+        <w:rPr>
+          <w:rFonts w:ascii="Times New Roman" w:hAnsi="Times New Roman" w:cs="Times New Roman"/>
+          <w:kern w:val="0"/>
+          <w:sz w:val="28"/>
+          <w:szCs w:val="28"/>
+        </w:rPr>
+        <w:t>scipy.stats</w:t>
+      </w:r>
+      <w:proofErr w:type="gramEnd"/>
+      <w:r>
+        <w:rPr>
+          <w:rFonts w:ascii="Times New Roman" w:hAnsi="Times New Roman" w:cs="Times New Roman"/>
+          <w:kern w:val="0"/>
+          <w:sz w:val="28"/>
+          <w:szCs w:val="28"/>
+        </w:rPr>
+        <w:t>.f_oneway</w:t>
       </w:r>
       <w:proofErr w:type="spellEnd"/>
       <w:r>
@@ -1221,14 +1275,25 @@
         <w:t>Kruskal-Wallis H Test (</w:t>
       </w:r>
       <w:proofErr w:type="spellStart"/>
-      <w:r>
-        <w:rPr>
-          <w:rFonts w:ascii="Times New Roman" w:hAnsi="Times New Roman" w:cs="Times New Roman"/>
-          <w:kern w:val="0"/>
-          <w:sz w:val="28"/>
-          <w:szCs w:val="28"/>
-        </w:rPr>
-        <w:t>scipy.stats.kruskal</w:t>
+      <w:proofErr w:type="gramStart"/>
+      <w:r>
+        <w:rPr>
+          <w:rFonts w:ascii="Times New Roman" w:hAnsi="Times New Roman" w:cs="Times New Roman"/>
+          <w:kern w:val="0"/>
+          <w:sz w:val="28"/>
+          <w:szCs w:val="28"/>
+        </w:rPr>
+        <w:t>scipy.stats</w:t>
+      </w:r>
+      <w:proofErr w:type="gramEnd"/>
+      <w:r>
+        <w:rPr>
+          <w:rFonts w:ascii="Times New Roman" w:hAnsi="Times New Roman" w:cs="Times New Roman"/>
+          <w:kern w:val="0"/>
+          <w:sz w:val="28"/>
+          <w:szCs w:val="28"/>
+        </w:rPr>
+        <w:t>.kruskal</w:t>
       </w:r>
       <w:proofErr w:type="spellEnd"/>
       <w:r>
@@ -1360,7 +1425,27 @@
           <w:sz w:val="28"/>
           <w:szCs w:val="28"/>
         </w:rPr>
-        <w:t>Chi-Square Test of Independence (scipy.stats.chi2_contingency)</w:t>
+        <w:t>Chi-Square Test of Independence (</w:t>
+      </w:r>
+      <w:proofErr w:type="gramStart"/>
+      <w:r>
+        <w:rPr>
+          <w:rFonts w:ascii="Times New Roman" w:hAnsi="Times New Roman" w:cs="Times New Roman"/>
+          <w:kern w:val="0"/>
+          <w:sz w:val="28"/>
+          <w:szCs w:val="28"/>
+        </w:rPr>
+        <w:t>scipy.stats</w:t>
+      </w:r>
+      <w:proofErr w:type="gramEnd"/>
+      <w:r>
+        <w:rPr>
+          <w:rFonts w:ascii="Times New Roman" w:hAnsi="Times New Roman" w:cs="Times New Roman"/>
+          <w:kern w:val="0"/>
+          <w:sz w:val="28"/>
+          <w:szCs w:val="28"/>
+        </w:rPr>
+        <w:t>.chi2_contingency)</w:t>
       </w:r>
     </w:p>
     <w:p>
@@ -1470,7 +1555,27 @@
           <w:sz w:val="28"/>
           <w:szCs w:val="28"/>
         </w:rPr>
-        <w:t>Kolmogorov-Smirnov Test (scipy.stats.ks_2samp)</w:t>
+        <w:t>Kolmogorov-Smirnov Test (</w:t>
+      </w:r>
+      <w:proofErr w:type="gramStart"/>
+      <w:r>
+        <w:rPr>
+          <w:rFonts w:ascii="Times New Roman" w:hAnsi="Times New Roman" w:cs="Times New Roman"/>
+          <w:kern w:val="0"/>
+          <w:sz w:val="28"/>
+          <w:szCs w:val="28"/>
+        </w:rPr>
+        <w:t>scipy.stats</w:t>
+      </w:r>
+      <w:proofErr w:type="gramEnd"/>
+      <w:r>
+        <w:rPr>
+          <w:rFonts w:ascii="Times New Roman" w:hAnsi="Times New Roman" w:cs="Times New Roman"/>
+          <w:kern w:val="0"/>
+          <w:sz w:val="28"/>
+          <w:szCs w:val="28"/>
+        </w:rPr>
+        <w:t>.ks_2samp)</w:t>
       </w:r>
     </w:p>
     <w:p>
@@ -1581,14 +1686,25 @@
         <w:t>Shapiro-Wilk Test (</w:t>
       </w:r>
       <w:proofErr w:type="spellStart"/>
-      <w:r>
-        <w:rPr>
-          <w:rFonts w:ascii="Times New Roman" w:hAnsi="Times New Roman" w:cs="Times New Roman"/>
-          <w:kern w:val="0"/>
-          <w:sz w:val="28"/>
-          <w:szCs w:val="28"/>
-        </w:rPr>
-        <w:t>scipy.stats.shapiro</w:t>
+      <w:proofErr w:type="gramStart"/>
+      <w:r>
+        <w:rPr>
+          <w:rFonts w:ascii="Times New Roman" w:hAnsi="Times New Roman" w:cs="Times New Roman"/>
+          <w:kern w:val="0"/>
+          <w:sz w:val="28"/>
+          <w:szCs w:val="28"/>
+        </w:rPr>
+        <w:t>scipy.stats</w:t>
+      </w:r>
+      <w:proofErr w:type="gramEnd"/>
+      <w:r>
+        <w:rPr>
+          <w:rFonts w:ascii="Times New Roman" w:hAnsi="Times New Roman" w:cs="Times New Roman"/>
+          <w:kern w:val="0"/>
+          <w:sz w:val="28"/>
+          <w:szCs w:val="28"/>
+        </w:rPr>
+        <w:t>.shapiro</w:t>
       </w:r>
       <w:proofErr w:type="spellEnd"/>
       <w:r>
@@ -1831,14 +1947,25 @@
         <w:t>Levene’s Test (</w:t>
       </w:r>
       <w:proofErr w:type="spellStart"/>
-      <w:r>
-        <w:rPr>
-          <w:rFonts w:ascii="Times New Roman" w:hAnsi="Times New Roman" w:cs="Times New Roman"/>
-          <w:kern w:val="0"/>
-          <w:sz w:val="28"/>
-          <w:szCs w:val="28"/>
-        </w:rPr>
-        <w:t>scipy.stats.levene</w:t>
+      <w:proofErr w:type="gramStart"/>
+      <w:r>
+        <w:rPr>
+          <w:rFonts w:ascii="Times New Roman" w:hAnsi="Times New Roman" w:cs="Times New Roman"/>
+          <w:kern w:val="0"/>
+          <w:sz w:val="28"/>
+          <w:szCs w:val="28"/>
+        </w:rPr>
+        <w:t>scipy.stats</w:t>
+      </w:r>
+      <w:proofErr w:type="gramEnd"/>
+      <w:r>
+        <w:rPr>
+          <w:rFonts w:ascii="Times New Roman" w:hAnsi="Times New Roman" w:cs="Times New Roman"/>
+          <w:kern w:val="0"/>
+          <w:sz w:val="28"/>
+          <w:szCs w:val="28"/>
+        </w:rPr>
+        <w:t>.levene</w:t>
       </w:r>
       <w:proofErr w:type="spellEnd"/>
       <w:r>
@@ -1929,14 +2056,25 @@
         <w:t>Durbin-Watson Test (</w:t>
       </w:r>
       <w:proofErr w:type="spellStart"/>
-      <w:r>
-        <w:rPr>
-          <w:rFonts w:ascii="Times New Roman" w:hAnsi="Times New Roman" w:cs="Times New Roman"/>
-          <w:kern w:val="0"/>
-          <w:sz w:val="28"/>
-          <w:szCs w:val="28"/>
-        </w:rPr>
-        <w:t>statsmodels.stats.stattools.durbin_watson</w:t>
+      <w:proofErr w:type="gramStart"/>
+      <w:r>
+        <w:rPr>
+          <w:rFonts w:ascii="Times New Roman" w:hAnsi="Times New Roman" w:cs="Times New Roman"/>
+          <w:kern w:val="0"/>
+          <w:sz w:val="28"/>
+          <w:szCs w:val="28"/>
+        </w:rPr>
+        <w:t>statsmodels.stats</w:t>
+      </w:r>
+      <w:proofErr w:type="gramEnd"/>
+      <w:r>
+        <w:rPr>
+          <w:rFonts w:ascii="Times New Roman" w:hAnsi="Times New Roman" w:cs="Times New Roman"/>
+          <w:kern w:val="0"/>
+          <w:sz w:val="28"/>
+          <w:szCs w:val="28"/>
+        </w:rPr>
+        <w:t>.stattools.durbin_watson</w:t>
       </w:r>
       <w:proofErr w:type="spellEnd"/>
       <w:r>
@@ -2053,14 +2191,25 @@
         <w:t>Grubbs’ Test (</w:t>
       </w:r>
       <w:proofErr w:type="spellStart"/>
-      <w:r>
-        <w:rPr>
-          <w:rFonts w:ascii="Times New Roman" w:hAnsi="Times New Roman" w:cs="Times New Roman"/>
-          <w:kern w:val="0"/>
-          <w:sz w:val="28"/>
-          <w:szCs w:val="28"/>
-        </w:rPr>
-        <w:t>scipy.stats.grubbs.test</w:t>
+      <w:proofErr w:type="gramStart"/>
+      <w:r>
+        <w:rPr>
+          <w:rFonts w:ascii="Times New Roman" w:hAnsi="Times New Roman" w:cs="Times New Roman"/>
+          <w:kern w:val="0"/>
+          <w:sz w:val="28"/>
+          <w:szCs w:val="28"/>
+        </w:rPr>
+        <w:t>scipy.stats</w:t>
+      </w:r>
+      <w:proofErr w:type="gramEnd"/>
+      <w:r>
+        <w:rPr>
+          <w:rFonts w:ascii="Times New Roman" w:hAnsi="Times New Roman" w:cs="Times New Roman"/>
+          <w:kern w:val="0"/>
+          <w:sz w:val="28"/>
+          <w:szCs w:val="28"/>
+        </w:rPr>
+        <w:t>.grubbs.test</w:t>
       </w:r>
       <w:proofErr w:type="spellEnd"/>
       <w:r>
@@ -2167,14 +2316,25 @@
         <w:t>Z-Score (</w:t>
       </w:r>
       <w:proofErr w:type="spellStart"/>
-      <w:r>
-        <w:rPr>
-          <w:rFonts w:ascii="Times New Roman" w:hAnsi="Times New Roman" w:cs="Times New Roman"/>
-          <w:kern w:val="0"/>
-          <w:sz w:val="28"/>
-          <w:szCs w:val="28"/>
-        </w:rPr>
-        <w:t>scipy.stats.zscore</w:t>
+      <w:proofErr w:type="gramStart"/>
+      <w:r>
+        <w:rPr>
+          <w:rFonts w:ascii="Times New Roman" w:hAnsi="Times New Roman" w:cs="Times New Roman"/>
+          <w:kern w:val="0"/>
+          <w:sz w:val="28"/>
+          <w:szCs w:val="28"/>
+        </w:rPr>
+        <w:t>scipy.stats</w:t>
+      </w:r>
+      <w:proofErr w:type="gramEnd"/>
+      <w:r>
+        <w:rPr>
+          <w:rFonts w:ascii="Times New Roman" w:hAnsi="Times New Roman" w:cs="Times New Roman"/>
+          <w:kern w:val="0"/>
+          <w:sz w:val="28"/>
+          <w:szCs w:val="28"/>
+        </w:rPr>
+        <w:t>.zscore</w:t>
       </w:r>
       <w:proofErr w:type="spellEnd"/>
       <w:r>
@@ -2309,6 +2469,7 @@
         <w:t>Kaplan-Meier Estimator (</w:t>
       </w:r>
       <w:proofErr w:type="spellStart"/>
+      <w:proofErr w:type="gramStart"/>
       <w:r>
         <w:rPr>
           <w:rFonts w:ascii="Times New Roman" w:hAnsi="Times New Roman" w:cs="Times New Roman"/>
@@ -2319,6 +2480,7 @@
         <w:t>lifelines.KaplanMeierFitter</w:t>
       </w:r>
       <w:proofErr w:type="spellEnd"/>
+      <w:proofErr w:type="gramEnd"/>
       <w:r>
         <w:rPr>
           <w:rFonts w:ascii="Times New Roman" w:hAnsi="Times New Roman" w:cs="Times New Roman"/>
@@ -2391,7 +2553,27 @@
           <w:sz w:val="28"/>
           <w:szCs w:val="28"/>
         </w:rPr>
-        <w:t>Example: How does the probability of a car breaking down change with mileage?</w:t>
+        <w:t xml:space="preserve">Example: How does the probability of a car </w:t>
+      </w:r>
+      <w:proofErr w:type="gramStart"/>
+      <w:r>
+        <w:rPr>
+          <w:rFonts w:ascii="Times New Roman" w:hAnsi="Times New Roman" w:cs="Times New Roman"/>
+          <w:kern w:val="0"/>
+          <w:sz w:val="28"/>
+          <w:szCs w:val="28"/>
+        </w:rPr>
+        <w:t>breaking</w:t>
+      </w:r>
+      <w:proofErr w:type="gramEnd"/>
+      <w:r>
+        <w:rPr>
+          <w:rFonts w:ascii="Times New Roman" w:hAnsi="Times New Roman" w:cs="Times New Roman"/>
+          <w:kern w:val="0"/>
+          <w:sz w:val="28"/>
+          <w:szCs w:val="28"/>
+        </w:rPr>
+        <w:t xml:space="preserve"> down change with mileage?</w:t>
       </w:r>
     </w:p>
     <w:p>
@@ -3533,24 +3715,6 @@
         </w:rPr>
         <w:t xml:space="preserve"> </w:t>
       </w:r>
-      <w:r>
-        <w:rPr>
-          <w:lang w:val="hr-HR"/>
-        </w:rPr>
-        <w:br/>
-      </w:r>
-      <w:r>
-        <w:rPr>
-          <w:lang w:val="hr-HR"/>
-        </w:rPr>
-        <w:br/>
-      </w:r>
-      <w:r>
-        <w:rPr>
-          <w:lang w:val="hr-HR"/>
-        </w:rPr>
-        <w:t>Thank you for providing the detailed breakdown of your visualizations. I'll recommend appropriate statistical tests for each visualization:</w:t>
-      </w:r>
     </w:p>
     <w:p>
       <w:pPr>
@@ -3640,7 +3804,19 @@
         <w:rPr>
           <w:lang w:val="hr-HR"/>
         </w:rPr>
-        <w:t xml:space="preserve"> DONE (not with anova but two separate t-tests)</w:t>
+        <w:t xml:space="preserve"> DONE (not with anova </w:t>
+      </w:r>
+      <w:r>
+        <w:rPr>
+          <w:lang w:val="hr-HR"/>
+        </w:rPr>
+        <w:t xml:space="preserve">but chi2 and </w:t>
+      </w:r>
+      <w:r>
+        <w:rPr>
+          <w:lang w:val="hr-HR"/>
+        </w:rPr>
+        <w:t>t-test)</w:t>
       </w:r>
     </w:p>
     <w:p>
@@ -3666,20 +3842,20 @@
         <w:rPr>
           <w:lang w:val="hr-HR"/>
         </w:rPr>
+        <w:t>- Why: Tests the effect of two categorical variables (finance status and car ownership) on a continuous variable (years of employment)</w:t>
+      </w:r>
+    </w:p>
+    <w:p>
+      <w:pPr>
+        <w:rPr>
+          <w:lang w:val="hr-HR"/>
+        </w:rPr>
+      </w:pPr>
+      <w:r>
+        <w:rPr>
+          <w:lang w:val="hr-HR"/>
+        </w:rPr>
         <w:lastRenderedPageBreak/>
-        <w:t>- Why: Tests the effect of two categorical variables (finance status and car ownership) on a continuous variable (years of employment)</w:t>
-      </w:r>
-    </w:p>
-    <w:p>
-      <w:pPr>
-        <w:rPr>
-          <w:lang w:val="hr-HR"/>
-        </w:rPr>
-      </w:pPr>
-      <w:r>
-        <w:rPr>
-          <w:lang w:val="hr-HR"/>
-        </w:rPr>
         <w:t>- Can determine if employment years significantly differ across finance status and car ownership groups</w:t>
       </w:r>
     </w:p>
@@ -3819,6 +3995,12 @@
         </w:rPr>
         <w:t>5. Gender, Annual Income, and Price (Sales dataset)</w:t>
       </w:r>
+      <w:r>
+        <w:rPr>
+          <w:lang w:val="hr-HR"/>
+        </w:rPr>
+        <w:t xml:space="preserve"> DONE</w:t>
+      </w:r>
     </w:p>
     <w:p>
       <w:pPr>
@@ -3865,6 +4047,12 @@
         </w:rPr>
         <w:t>6. Gender vs Company Preference</w:t>
       </w:r>
+      <w:r>
+        <w:rPr>
+          <w:lang w:val="hr-HR"/>
+        </w:rPr>
+        <w:t xml:space="preserve"> DONE</w:t>
+      </w:r>
     </w:p>
     <w:p>
       <w:pPr>
@@ -3911,6 +4099,12 @@
         </w:rPr>
         <w:t>7. Time Series Analysis of Sales</w:t>
       </w:r>
+      <w:r>
+        <w:rPr>
+          <w:lang w:val="hr-HR"/>
+        </w:rPr>
+        <w:t xml:space="preserve"> DONE</w:t>
+      </w:r>
     </w:p>
     <w:p>
       <w:pPr>
@@ -3970,6 +4164,12 @@
         </w:rPr>
         <w:t>8. Dealer Performance (Price by Dealer)</w:t>
       </w:r>
+      <w:r>
+        <w:rPr>
+          <w:lang w:val="hr-HR"/>
+        </w:rPr>
+        <w:t xml:space="preserve"> DONE</w:t>
+      </w:r>
     </w:p>
     <w:p>
       <w:pPr>
@@ -4014,8 +4214,15 @@
         <w:rPr>
           <w:lang w:val="hr-HR"/>
         </w:rPr>
+        <w:lastRenderedPageBreak/>
         <w:t>9. Gender vs Body Style Preference</w:t>
       </w:r>
+      <w:r>
+        <w:rPr>
+          <w:lang w:val="hr-HR"/>
+        </w:rPr>
+        <w:t xml:space="preserve"> DONE</w:t>
+      </w:r>
     </w:p>
     <w:p>
       <w:pPr>
@@ -4049,6 +4256,12 @@
           <w:lang w:val="hr-HR"/>
         </w:rPr>
       </w:pPr>
+      <w:r>
+        <w:rPr>
+          <w:lang w:val="hr-HR"/>
+        </w:rPr>
+        <w:t xml:space="preserve"> </w:t>
+      </w:r>
     </w:p>
     <w:p>
       <w:pPr>
@@ -4061,6 +4274,12 @@
           <w:lang w:val="hr-HR"/>
         </w:rPr>
         <w:t>10. Regional Sales Analysis</w:t>
+      </w:r>
+      <w:r>
+        <w:rPr>
+          <w:lang w:val="hr-HR"/>
+        </w:rPr>
+        <w:t xml:space="preserve"> DONE</w:t>
       </w:r>
     </w:p>
     <w:p>

</xml_diff>